<commit_message>
LAPR5-166 #rgpd #implementation RGPD Report Changes
</commit_message>
<xml_diff>
--- a/doc/Sprint D/rgpd/G51_3DI_RGPD_Report.docx
+++ b/doc/Sprint D/rgpd/G51_3DI_RGPD_Report.docx
@@ -311,7 +311,7 @@
           <w:szCs w:val="24"/>
         </w:rPr>
         <w:pict w14:anchorId="76B40194">
-          <v:rect id="_x0000_i1026" alt="" style="width:121.4pt;height:.05pt;mso-width-percent:0;mso-height-percent:0;mso-width-percent:0;mso-height-percent:0" o:hrpct="269" o:hralign="center" o:hrstd="t" o:hr="t" fillcolor="#a0a0a0" stroked="f"/>
+          <v:rect id="_x0000_i1025" alt="" style="width:121.4pt;height:.05pt;mso-width-percent:0;mso-height-percent:0;mso-width-percent:0;mso-height-percent:0" o:hrpct="269" o:hralign="center" o:hrstd="t" o:hr="t" fillcolor="#a0a0a0" stroked="f"/>
         </w:pict>
       </w:r>
     </w:p>
@@ -498,7 +498,7 @@
           <w:sz w:val="22"/>
         </w:rPr>
         <w:pict w14:anchorId="795A4CEF">
-          <v:rect id="_x0000_i1025" alt="" style="width:121.4pt;height:.05pt;mso-width-percent:0;mso-height-percent:0;mso-width-percent:0;mso-height-percent:0" o:hrpct="269" o:hralign="center" o:hrstd="t" o:hr="t" fillcolor="#a0a0a0" stroked="f"/>
+          <v:rect id="_x0000_i1026" alt="" style="width:121.4pt;height:.05pt;mso-width-percent:0;mso-height-percent:0;mso-width-percent:0;mso-height-percent:0" o:hrpct="269" o:hralign="center" o:hrstd="t" o:hr="t" fillcolor="#a0a0a0" stroked="f"/>
         </w:pict>
       </w:r>
     </w:p>
@@ -560,14 +560,14 @@
     </w:p>
     <w:p>
       <w:pPr>
-        <w:pStyle w:val="TOC1"/>
+        <w:pStyle w:val="ndice1"/>
         <w:rPr>
           <w:rFonts w:asciiTheme="minorHAnsi" w:eastAsiaTheme="minorEastAsia" w:hAnsiTheme="minorHAnsi" w:cstheme="minorBidi"/>
           <w:bCs w:val="0"/>
           <w:iCs w:val="0"/>
           <w:noProof/>
           <w:color w:val="auto"/>
-          <w:lang w:val="en-PT" w:eastAsia="en-GB"/>
+          <w:lang w:eastAsia="en-GB"/>
         </w:rPr>
       </w:pPr>
       <w:r>
@@ -601,7 +601,7 @@
           <w:iCs w:val="0"/>
           <w:noProof/>
           <w:color w:val="auto"/>
-          <w:lang w:val="en-PT" w:eastAsia="en-GB"/>
+          <w:lang w:eastAsia="en-GB"/>
         </w:rPr>
         <w:tab/>
       </w:r>
@@ -655,14 +655,14 @@
     </w:p>
     <w:p>
       <w:pPr>
-        <w:pStyle w:val="TOC2"/>
+        <w:pStyle w:val="ndice2"/>
         <w:rPr>
           <w:rFonts w:asciiTheme="minorHAnsi" w:eastAsiaTheme="minorEastAsia" w:hAnsiTheme="minorHAnsi" w:cstheme="minorBidi"/>
           <w:bCs w:val="0"/>
           <w:noProof/>
           <w:color w:val="auto"/>
           <w:szCs w:val="24"/>
-          <w:lang w:val="en-PT" w:eastAsia="en-GB"/>
+          <w:lang w:eastAsia="en-GB"/>
         </w:rPr>
       </w:pPr>
       <w:r>
@@ -678,7 +678,7 @@
           <w:noProof/>
           <w:color w:val="auto"/>
           <w:szCs w:val="24"/>
-          <w:lang w:val="en-PT" w:eastAsia="en-GB"/>
+          <w:lang w:eastAsia="en-GB"/>
         </w:rPr>
         <w:tab/>
       </w:r>
@@ -732,14 +732,14 @@
     </w:p>
     <w:p>
       <w:pPr>
-        <w:pStyle w:val="TOC2"/>
+        <w:pStyle w:val="ndice2"/>
         <w:rPr>
           <w:rFonts w:asciiTheme="minorHAnsi" w:eastAsiaTheme="minorEastAsia" w:hAnsiTheme="minorHAnsi" w:cstheme="minorBidi"/>
           <w:bCs w:val="0"/>
           <w:noProof/>
           <w:color w:val="auto"/>
           <w:szCs w:val="24"/>
-          <w:lang w:val="en-PT" w:eastAsia="en-GB"/>
+          <w:lang w:eastAsia="en-GB"/>
         </w:rPr>
       </w:pPr>
       <w:r>
@@ -755,7 +755,7 @@
           <w:noProof/>
           <w:color w:val="auto"/>
           <w:szCs w:val="24"/>
-          <w:lang w:val="en-PT" w:eastAsia="en-GB"/>
+          <w:lang w:eastAsia="en-GB"/>
         </w:rPr>
         <w:tab/>
       </w:r>
@@ -809,14 +809,14 @@
     </w:p>
     <w:p>
       <w:pPr>
-        <w:pStyle w:val="TOC2"/>
+        <w:pStyle w:val="ndice2"/>
         <w:rPr>
           <w:rFonts w:asciiTheme="minorHAnsi" w:eastAsiaTheme="minorEastAsia" w:hAnsiTheme="minorHAnsi" w:cstheme="minorBidi"/>
           <w:bCs w:val="0"/>
           <w:noProof/>
           <w:color w:val="auto"/>
           <w:szCs w:val="24"/>
-          <w:lang w:val="en-PT" w:eastAsia="en-GB"/>
+          <w:lang w:eastAsia="en-GB"/>
         </w:rPr>
       </w:pPr>
       <w:r>
@@ -832,7 +832,7 @@
           <w:noProof/>
           <w:color w:val="auto"/>
           <w:szCs w:val="24"/>
-          <w:lang w:val="en-PT" w:eastAsia="en-GB"/>
+          <w:lang w:eastAsia="en-GB"/>
         </w:rPr>
         <w:tab/>
       </w:r>
@@ -886,14 +886,14 @@
     </w:p>
     <w:p>
       <w:pPr>
-        <w:pStyle w:val="TOC2"/>
+        <w:pStyle w:val="ndice2"/>
         <w:rPr>
           <w:rFonts w:asciiTheme="minorHAnsi" w:eastAsiaTheme="minorEastAsia" w:hAnsiTheme="minorHAnsi" w:cstheme="minorBidi"/>
           <w:bCs w:val="0"/>
           <w:noProof/>
           <w:color w:val="auto"/>
           <w:szCs w:val="24"/>
-          <w:lang w:val="en-PT" w:eastAsia="en-GB"/>
+          <w:lang w:eastAsia="en-GB"/>
         </w:rPr>
       </w:pPr>
       <w:r>
@@ -909,7 +909,7 @@
           <w:noProof/>
           <w:color w:val="auto"/>
           <w:szCs w:val="24"/>
-          <w:lang w:val="en-PT" w:eastAsia="en-GB"/>
+          <w:lang w:eastAsia="en-GB"/>
         </w:rPr>
         <w:tab/>
       </w:r>
@@ -963,7 +963,7 @@
     </w:p>
     <w:p>
       <w:pPr>
-        <w:pStyle w:val="TOC3"/>
+        <w:pStyle w:val="ndice3"/>
         <w:tabs>
           <w:tab w:val="left" w:pos="1680"/>
         </w:tabs>
@@ -972,7 +972,7 @@
           <w:noProof/>
           <w:color w:val="auto"/>
           <w:szCs w:val="24"/>
-          <w:lang w:val="en-PT" w:eastAsia="en-GB"/>
+          <w:lang w:eastAsia="en-GB"/>
         </w:rPr>
       </w:pPr>
       <w:r>
@@ -988,7 +988,7 @@
           <w:noProof/>
           <w:color w:val="auto"/>
           <w:szCs w:val="24"/>
-          <w:lang w:val="en-PT" w:eastAsia="en-GB"/>
+          <w:lang w:eastAsia="en-GB"/>
         </w:rPr>
         <w:tab/>
       </w:r>
@@ -1043,7 +1043,7 @@
     </w:p>
     <w:p>
       <w:pPr>
-        <w:pStyle w:val="TOC3"/>
+        <w:pStyle w:val="ndice3"/>
         <w:tabs>
           <w:tab w:val="left" w:pos="1680"/>
         </w:tabs>
@@ -1052,7 +1052,7 @@
           <w:noProof/>
           <w:color w:val="auto"/>
           <w:szCs w:val="24"/>
-          <w:lang w:val="en-PT" w:eastAsia="en-GB"/>
+          <w:lang w:eastAsia="en-GB"/>
         </w:rPr>
       </w:pPr>
       <w:r>
@@ -1068,7 +1068,7 @@
           <w:noProof/>
           <w:color w:val="auto"/>
           <w:szCs w:val="24"/>
-          <w:lang w:val="en-PT" w:eastAsia="en-GB"/>
+          <w:lang w:eastAsia="en-GB"/>
         </w:rPr>
         <w:tab/>
       </w:r>
@@ -1123,7 +1123,7 @@
     </w:p>
     <w:p>
       <w:pPr>
-        <w:pStyle w:val="TOC3"/>
+        <w:pStyle w:val="ndice3"/>
         <w:tabs>
           <w:tab w:val="left" w:pos="1680"/>
         </w:tabs>
@@ -1132,7 +1132,7 @@
           <w:noProof/>
           <w:color w:val="auto"/>
           <w:szCs w:val="24"/>
-          <w:lang w:val="en-PT" w:eastAsia="en-GB"/>
+          <w:lang w:eastAsia="en-GB"/>
         </w:rPr>
       </w:pPr>
       <w:r>
@@ -1148,7 +1148,7 @@
           <w:noProof/>
           <w:color w:val="auto"/>
           <w:szCs w:val="24"/>
-          <w:lang w:val="en-PT" w:eastAsia="en-GB"/>
+          <w:lang w:eastAsia="en-GB"/>
         </w:rPr>
         <w:tab/>
       </w:r>
@@ -1203,14 +1203,14 @@
     </w:p>
     <w:p>
       <w:pPr>
-        <w:pStyle w:val="TOC2"/>
+        <w:pStyle w:val="ndice2"/>
         <w:rPr>
           <w:rFonts w:asciiTheme="minorHAnsi" w:eastAsiaTheme="minorEastAsia" w:hAnsiTheme="minorHAnsi" w:cstheme="minorBidi"/>
           <w:bCs w:val="0"/>
           <w:noProof/>
           <w:color w:val="auto"/>
           <w:szCs w:val="24"/>
-          <w:lang w:val="en-PT" w:eastAsia="en-GB"/>
+          <w:lang w:eastAsia="en-GB"/>
         </w:rPr>
       </w:pPr>
       <w:r>
@@ -1226,7 +1226,7 @@
           <w:noProof/>
           <w:color w:val="auto"/>
           <w:szCs w:val="24"/>
-          <w:lang w:val="en-PT" w:eastAsia="en-GB"/>
+          <w:lang w:eastAsia="en-GB"/>
         </w:rPr>
         <w:tab/>
       </w:r>
@@ -1280,14 +1280,14 @@
     </w:p>
     <w:p>
       <w:pPr>
-        <w:pStyle w:val="TOC2"/>
+        <w:pStyle w:val="ndice2"/>
         <w:rPr>
           <w:rFonts w:asciiTheme="minorHAnsi" w:eastAsiaTheme="minorEastAsia" w:hAnsiTheme="minorHAnsi" w:cstheme="minorBidi"/>
           <w:bCs w:val="0"/>
           <w:noProof/>
           <w:color w:val="auto"/>
           <w:szCs w:val="24"/>
-          <w:lang w:val="en-PT" w:eastAsia="en-GB"/>
+          <w:lang w:eastAsia="en-GB"/>
         </w:rPr>
       </w:pPr>
       <w:r>
@@ -1303,7 +1303,7 @@
           <w:noProof/>
           <w:color w:val="auto"/>
           <w:szCs w:val="24"/>
-          <w:lang w:val="en-PT" w:eastAsia="en-GB"/>
+          <w:lang w:eastAsia="en-GB"/>
         </w:rPr>
         <w:tab/>
       </w:r>
@@ -1357,14 +1357,14 @@
     </w:p>
     <w:p>
       <w:pPr>
-        <w:pStyle w:val="TOC2"/>
+        <w:pStyle w:val="ndice2"/>
         <w:rPr>
           <w:rFonts w:asciiTheme="minorHAnsi" w:eastAsiaTheme="minorEastAsia" w:hAnsiTheme="minorHAnsi" w:cstheme="minorBidi"/>
           <w:bCs w:val="0"/>
           <w:noProof/>
           <w:color w:val="auto"/>
           <w:szCs w:val="24"/>
-          <w:lang w:val="en-PT" w:eastAsia="en-GB"/>
+          <w:lang w:eastAsia="en-GB"/>
         </w:rPr>
       </w:pPr>
       <w:r>
@@ -1380,7 +1380,7 @@
           <w:noProof/>
           <w:color w:val="auto"/>
           <w:szCs w:val="24"/>
-          <w:lang w:val="en-PT" w:eastAsia="en-GB"/>
+          <w:lang w:eastAsia="en-GB"/>
         </w:rPr>
         <w:tab/>
       </w:r>
@@ -1434,14 +1434,14 @@
     </w:p>
     <w:p>
       <w:pPr>
-        <w:pStyle w:val="TOC1"/>
+        <w:pStyle w:val="ndice1"/>
         <w:rPr>
           <w:rFonts w:asciiTheme="minorHAnsi" w:eastAsiaTheme="minorEastAsia" w:hAnsiTheme="minorHAnsi" w:cstheme="minorBidi"/>
           <w:bCs w:val="0"/>
           <w:iCs w:val="0"/>
           <w:noProof/>
           <w:color w:val="auto"/>
-          <w:lang w:val="en-PT" w:eastAsia="en-GB"/>
+          <w:lang w:eastAsia="en-GB"/>
         </w:rPr>
       </w:pPr>
       <w:r>
@@ -1457,7 +1457,7 @@
           <w:iCs w:val="0"/>
           <w:noProof/>
           <w:color w:val="auto"/>
-          <w:lang w:val="en-PT" w:eastAsia="en-GB"/>
+          <w:lang w:eastAsia="en-GB"/>
         </w:rPr>
         <w:tab/>
       </w:r>
@@ -1511,14 +1511,14 @@
     </w:p>
     <w:p>
       <w:pPr>
-        <w:pStyle w:val="TOC2"/>
+        <w:pStyle w:val="ndice2"/>
         <w:rPr>
           <w:rFonts w:asciiTheme="minorHAnsi" w:eastAsiaTheme="minorEastAsia" w:hAnsiTheme="minorHAnsi" w:cstheme="minorBidi"/>
           <w:bCs w:val="0"/>
           <w:noProof/>
           <w:color w:val="auto"/>
           <w:szCs w:val="24"/>
-          <w:lang w:val="en-PT" w:eastAsia="en-GB"/>
+          <w:lang w:eastAsia="en-GB"/>
         </w:rPr>
       </w:pPr>
       <w:r>
@@ -1534,7 +1534,7 @@
           <w:noProof/>
           <w:color w:val="auto"/>
           <w:szCs w:val="24"/>
-          <w:lang w:val="en-PT" w:eastAsia="en-GB"/>
+          <w:lang w:eastAsia="en-GB"/>
         </w:rPr>
         <w:tab/>
       </w:r>
@@ -1588,14 +1588,14 @@
     </w:p>
     <w:p>
       <w:pPr>
-        <w:pStyle w:val="TOC2"/>
+        <w:pStyle w:val="ndice2"/>
         <w:rPr>
           <w:rFonts w:asciiTheme="minorHAnsi" w:eastAsiaTheme="minorEastAsia" w:hAnsiTheme="minorHAnsi" w:cstheme="minorBidi"/>
           <w:bCs w:val="0"/>
           <w:noProof/>
           <w:color w:val="auto"/>
           <w:szCs w:val="24"/>
-          <w:lang w:val="en-PT" w:eastAsia="en-GB"/>
+          <w:lang w:eastAsia="en-GB"/>
         </w:rPr>
       </w:pPr>
       <w:r>
@@ -1611,7 +1611,7 @@
           <w:noProof/>
           <w:color w:val="auto"/>
           <w:szCs w:val="24"/>
-          <w:lang w:val="en-PT" w:eastAsia="en-GB"/>
+          <w:lang w:eastAsia="en-GB"/>
         </w:rPr>
         <w:tab/>
       </w:r>
@@ -1665,14 +1665,14 @@
     </w:p>
     <w:p>
       <w:pPr>
-        <w:pStyle w:val="TOC1"/>
+        <w:pStyle w:val="ndice1"/>
         <w:rPr>
           <w:rFonts w:asciiTheme="minorHAnsi" w:eastAsiaTheme="minorEastAsia" w:hAnsiTheme="minorHAnsi" w:cstheme="minorBidi"/>
           <w:bCs w:val="0"/>
           <w:iCs w:val="0"/>
           <w:noProof/>
           <w:color w:val="auto"/>
-          <w:lang w:val="en-PT" w:eastAsia="en-GB"/>
+          <w:lang w:eastAsia="en-GB"/>
         </w:rPr>
       </w:pPr>
       <w:r>
@@ -1688,7 +1688,7 @@
           <w:iCs w:val="0"/>
           <w:noProof/>
           <w:color w:val="auto"/>
-          <w:lang w:val="en-PT" w:eastAsia="en-GB"/>
+          <w:lang w:eastAsia="en-GB"/>
         </w:rPr>
         <w:tab/>
       </w:r>
@@ -1768,7 +1768,7 @@
     </w:p>
     <w:p>
       <w:pPr>
-        <w:pStyle w:val="Heading1"/>
+        <w:pStyle w:val="Ttulo1"/>
       </w:pPr>
       <w:bookmarkStart w:id="1" w:name="_Toc93858418"/>
       <w:r>
@@ -1779,7 +1779,7 @@
     </w:p>
     <w:p>
       <w:pPr>
-        <w:pStyle w:val="Heading2"/>
+        <w:pStyle w:val="Ttulo2"/>
       </w:pPr>
       <w:r>
         <w:t xml:space="preserve"> </w:t>
@@ -1844,7 +1844,6 @@
         </w:rPr>
         <w:t xml:space="preserve"> </w:t>
       </w:r>
-      <w:proofErr w:type="gramStart"/>
       <w:r>
         <w:rPr>
           <w:rFonts w:eastAsia="Times New Roman" w:cs="Times New Roman"/>
@@ -1853,7 +1852,6 @@
         </w:rPr>
         <w:t>é</w:t>
       </w:r>
-      <w:proofErr w:type="gramEnd"/>
       <w:r>
         <w:rPr>
           <w:rFonts w:eastAsia="Times New Roman" w:cs="Times New Roman"/>
@@ -2025,7 +2023,6 @@
         </w:rPr>
         <w:t xml:space="preserve"> </w:t>
       </w:r>
-      <w:proofErr w:type="spellStart"/>
       <w:r>
         <w:rPr>
           <w:rFonts w:eastAsia="Times New Roman" w:cs="Times New Roman"/>
@@ -2040,16 +2037,7 @@
           <w:color w:val="000000" w:themeColor="text1"/>
           <w:szCs w:val="24"/>
         </w:rPr>
-        <w:t>ags</w:t>
-      </w:r>
-      <w:proofErr w:type="spellEnd"/>
-      <w:r>
-        <w:rPr>
-          <w:rFonts w:eastAsia="Times New Roman" w:cs="Times New Roman"/>
-          <w:color w:val="000000" w:themeColor="text1"/>
-          <w:szCs w:val="24"/>
-        </w:rPr>
-        <w:t xml:space="preserve">, </w:t>
+        <w:t xml:space="preserve">ags, </w:t>
       </w:r>
       <w:r>
         <w:rPr>
@@ -2143,23 +2131,13 @@
         </w:rPr>
         <w:t xml:space="preserve">Conta </w:t>
       </w:r>
-      <w:proofErr w:type="spellStart"/>
-      <w:r>
-        <w:rPr>
-          <w:rFonts w:eastAsia="Times New Roman" w:cs="Times New Roman"/>
-          <w:color w:val="000000" w:themeColor="text1"/>
-          <w:szCs w:val="24"/>
-        </w:rPr>
-        <w:t>Facebook</w:t>
-      </w:r>
-      <w:proofErr w:type="spellEnd"/>
-      <w:r>
-        <w:rPr>
-          <w:rFonts w:eastAsia="Times New Roman" w:cs="Times New Roman"/>
-          <w:color w:val="000000" w:themeColor="text1"/>
-          <w:szCs w:val="24"/>
-        </w:rPr>
-        <w:t xml:space="preserve">, </w:t>
+      <w:r>
+        <w:rPr>
+          <w:rFonts w:eastAsia="Times New Roman" w:cs="Times New Roman"/>
+          <w:color w:val="000000" w:themeColor="text1"/>
+          <w:szCs w:val="24"/>
+        </w:rPr>
+        <w:t xml:space="preserve">Facebook, </w:t>
       </w:r>
       <w:r>
         <w:rPr>
@@ -2169,7 +2147,6 @@
         </w:rPr>
         <w:t xml:space="preserve">Conta </w:t>
       </w:r>
-      <w:proofErr w:type="spellStart"/>
       <w:r>
         <w:rPr>
           <w:rFonts w:eastAsia="Times New Roman" w:cs="Times New Roman"/>
@@ -2178,7 +2155,6 @@
         </w:rPr>
         <w:t>LinkedIn</w:t>
       </w:r>
-      <w:proofErr w:type="spellEnd"/>
     </w:p>
     <w:p>
       <w:pPr>
@@ -2194,7 +2170,7 @@
     </w:p>
     <w:p>
       <w:pPr>
-        <w:pStyle w:val="Heading2"/>
+        <w:pStyle w:val="Ttulo2"/>
       </w:pPr>
       <w:bookmarkStart w:id="3" w:name="_Toc93858420"/>
       <w:r>
@@ -2395,25 +2371,7 @@
           <w:color w:val="000000" w:themeColor="text1"/>
           <w:szCs w:val="24"/>
         </w:rPr>
-        <w:t xml:space="preserve">• Uma ou mais </w:t>
-      </w:r>
-      <w:proofErr w:type="spellStart"/>
-      <w:r>
-        <w:rPr>
-          <w:rFonts w:eastAsia="Times New Roman" w:cs="Times New Roman"/>
-          <w:color w:val="000000" w:themeColor="text1"/>
-          <w:szCs w:val="24"/>
-        </w:rPr>
-        <w:t>tags</w:t>
-      </w:r>
-      <w:proofErr w:type="spellEnd"/>
-      <w:r>
-        <w:rPr>
-          <w:rFonts w:eastAsia="Times New Roman" w:cs="Times New Roman"/>
-          <w:color w:val="000000" w:themeColor="text1"/>
-          <w:szCs w:val="24"/>
-        </w:rPr>
-        <w:t xml:space="preserve">, utilizadas para sugerir amigos com </w:t>
+        <w:t xml:space="preserve">• Uma ou mais tags, utilizadas para sugerir amigos com </w:t>
       </w:r>
       <w:r>
         <w:rPr>
@@ -2473,25 +2431,7 @@
           <w:color w:val="000000" w:themeColor="text1"/>
           <w:szCs w:val="24"/>
         </w:rPr>
-        <w:t xml:space="preserve">o para ser visualizado no seu perfil, </w:t>
-      </w:r>
-      <w:proofErr w:type="spellStart"/>
-      <w:r>
-        <w:rPr>
-          <w:rFonts w:eastAsia="Times New Roman" w:cs="Times New Roman"/>
-          <w:color w:val="000000" w:themeColor="text1"/>
-          <w:szCs w:val="24"/>
-        </w:rPr>
-        <w:t>posts</w:t>
-      </w:r>
-      <w:proofErr w:type="spellEnd"/>
-      <w:r>
-        <w:rPr>
-          <w:rFonts w:eastAsia="Times New Roman" w:cs="Times New Roman"/>
-          <w:color w:val="000000" w:themeColor="text1"/>
-          <w:szCs w:val="24"/>
-        </w:rPr>
-        <w:t xml:space="preserve"> e comentários</w:t>
+        <w:t>o para ser visualizado no seu perfil, posts e comentários</w:t>
       </w:r>
     </w:p>
     <w:p>
@@ -2527,18 +2467,8 @@
           <w:color w:val="000000" w:themeColor="text1"/>
           <w:szCs w:val="24"/>
         </w:rPr>
-        <w:t xml:space="preserve"> </w:t>
-      </w:r>
-      <w:proofErr w:type="spellStart"/>
-      <w:r>
-        <w:rPr>
-          <w:rFonts w:eastAsia="Times New Roman" w:cs="Times New Roman"/>
-          <w:color w:val="000000" w:themeColor="text1"/>
-          <w:szCs w:val="24"/>
-        </w:rPr>
-        <w:t>Facebook</w:t>
-      </w:r>
-      <w:proofErr w:type="spellEnd"/>
+        <w:t xml:space="preserve"> Facebook</w:t>
+      </w:r>
       <w:r>
         <w:rPr>
           <w:rFonts w:eastAsia="Times New Roman" w:cs="Times New Roman"/>
@@ -2553,18 +2483,8 @@
           <w:color w:val="000000" w:themeColor="text1"/>
           <w:szCs w:val="24"/>
         </w:rPr>
-        <w:t xml:space="preserve"> </w:t>
-      </w:r>
-      <w:proofErr w:type="spellStart"/>
-      <w:r>
-        <w:rPr>
-          <w:rFonts w:eastAsia="Times New Roman" w:cs="Times New Roman"/>
-          <w:color w:val="000000" w:themeColor="text1"/>
-          <w:szCs w:val="24"/>
-        </w:rPr>
-        <w:t>LinkedIn</w:t>
-      </w:r>
-      <w:proofErr w:type="spellEnd"/>
+        <w:t xml:space="preserve"> LinkedIn</w:t>
+      </w:r>
       <w:r>
         <w:rPr>
           <w:rFonts w:eastAsia="Times New Roman" w:cs="Times New Roman"/>
@@ -2740,7 +2660,7 @@
     </w:p>
     <w:p>
       <w:pPr>
-        <w:pStyle w:val="Heading2"/>
+        <w:pStyle w:val="Ttulo2"/>
       </w:pPr>
       <w:bookmarkStart w:id="4" w:name="_Toc93858421"/>
       <w:r>
@@ -2805,7 +2725,7 @@
     </w:p>
     <w:p>
       <w:pPr>
-        <w:pStyle w:val="ListParagraph"/>
+        <w:pStyle w:val="PargrafodaLista"/>
         <w:numPr>
           <w:ilvl w:val="0"/>
           <w:numId w:val="5"/>
@@ -2842,22 +2762,12 @@
           <w:color w:val="000000" w:themeColor="text1"/>
           <w:szCs w:val="24"/>
         </w:rPr>
-        <w:t xml:space="preserve"> </w:t>
-      </w:r>
-      <w:proofErr w:type="spellStart"/>
-      <w:r>
-        <w:rPr>
-          <w:rFonts w:eastAsia="Times New Roman" w:cs="Times New Roman"/>
-          <w:color w:val="000000" w:themeColor="text1"/>
-          <w:szCs w:val="24"/>
-        </w:rPr>
-        <w:t>Lda</w:t>
-      </w:r>
-      <w:proofErr w:type="spellEnd"/>
-    </w:p>
-    <w:p>
-      <w:pPr>
-        <w:pStyle w:val="ListParagraph"/>
+        <w:t xml:space="preserve"> Lda</w:t>
+      </w:r>
+    </w:p>
+    <w:p>
+      <w:pPr>
+        <w:pStyle w:val="PargrafodaLista"/>
         <w:numPr>
           <w:ilvl w:val="0"/>
           <w:numId w:val="5"/>
@@ -2899,7 +2809,7 @@
     </w:p>
     <w:p>
       <w:pPr>
-        <w:pStyle w:val="ListParagraph"/>
+        <w:pStyle w:val="PargrafodaLista"/>
         <w:numPr>
           <w:ilvl w:val="0"/>
           <w:numId w:val="5"/>
@@ -2949,7 +2859,7 @@
     </w:p>
     <w:p>
       <w:pPr>
-        <w:pStyle w:val="ListParagraph"/>
+        <w:pStyle w:val="PargrafodaLista"/>
         <w:numPr>
           <w:ilvl w:val="0"/>
           <w:numId w:val="5"/>
@@ -2983,7 +2893,7 @@
     </w:p>
     <w:p>
       <w:pPr>
-        <w:pStyle w:val="ListParagraph"/>
+        <w:pStyle w:val="PargrafodaLista"/>
         <w:numPr>
           <w:ilvl w:val="0"/>
           <w:numId w:val="5"/>
@@ -3056,7 +2966,7 @@
     </w:p>
     <w:p>
       <w:pPr>
-        <w:pStyle w:val="ListParagraph"/>
+        <w:pStyle w:val="PargrafodaLista"/>
         <w:numPr>
           <w:ilvl w:val="0"/>
           <w:numId w:val="5"/>
@@ -3067,10 +2977,9 @@
           <w:rFonts w:eastAsia="Times New Roman" w:cs="Times New Roman"/>
           <w:color w:val="000000" w:themeColor="text1"/>
           <w:szCs w:val="24"/>
-          <w:lang w:val="en-PT"/>
-        </w:rPr>
-      </w:pPr>
-      <w:proofErr w:type="spellStart"/>
+          <w:lang/>
+        </w:rPr>
+      </w:pPr>
       <w:r>
         <w:rPr>
           <w:rFonts w:eastAsia="Times New Roman" w:cs="Times New Roman"/>
@@ -3080,19 +2989,16 @@
           <w:szCs w:val="24"/>
           <w:lang w:val="en-US"/>
         </w:rPr>
-        <w:t>Telefone</w:t>
-      </w:r>
-      <w:proofErr w:type="spellEnd"/>
-      <w:r>
-        <w:rPr>
-          <w:rFonts w:eastAsia="Times New Roman" w:cs="Times New Roman"/>
-          <w:b/>
-          <w:bCs/>
+        <w:t>Telefone:</w:t>
+      </w:r>
+      <w:r>
+        <w:rPr>
+          <w:rFonts w:eastAsia="Times New Roman" w:cs="Times New Roman"/>
           <w:color w:val="000000" w:themeColor="text1"/>
           <w:szCs w:val="24"/>
           <w:lang w:val="en-US"/>
         </w:rPr>
-        <w:t>:</w:t>
+        <w:t xml:space="preserve"> (+351) </w:t>
       </w:r>
       <w:r>
         <w:rPr>
@@ -3101,21 +3007,12 @@
           <w:szCs w:val="24"/>
           <w:lang w:val="en-US"/>
         </w:rPr>
-        <w:t xml:space="preserve"> (+351) </w:t>
-      </w:r>
-      <w:r>
-        <w:rPr>
-          <w:rFonts w:eastAsia="Times New Roman" w:cs="Times New Roman"/>
-          <w:color w:val="000000" w:themeColor="text1"/>
-          <w:szCs w:val="24"/>
-          <w:lang w:val="en-US"/>
-        </w:rPr>
         <w:t>987654321</w:t>
       </w:r>
     </w:p>
     <w:p>
       <w:pPr>
-        <w:pStyle w:val="ListParagraph"/>
+        <w:pStyle w:val="PargrafodaLista"/>
         <w:shd w:val="clear" w:color="auto" w:fill="FFFFFF"/>
         <w:spacing w:before="180"/>
         <w:ind w:left="1428" w:firstLine="0"/>
@@ -3123,13 +3020,13 @@
           <w:rFonts w:eastAsia="Times New Roman" w:cs="Times New Roman"/>
           <w:color w:val="000000" w:themeColor="text1"/>
           <w:szCs w:val="24"/>
-          <w:lang w:val="en-PT"/>
-        </w:rPr>
-      </w:pPr>
-    </w:p>
-    <w:p>
-      <w:pPr>
-        <w:pStyle w:val="Heading2"/>
+          <w:lang/>
+        </w:rPr>
+      </w:pPr>
+    </w:p>
+    <w:p>
+      <w:pPr>
+        <w:pStyle w:val="Ttulo2"/>
       </w:pPr>
       <w:bookmarkStart w:id="5" w:name="_Toc93858422"/>
       <w:r>
@@ -3167,19 +3064,7 @@
     </w:p>
     <w:p>
       <w:pPr>
-        <w:shd w:val="clear" w:color="auto" w:fill="FFFFFF"/>
-        <w:spacing w:before="180"/>
-        <w:ind w:firstLine="708"/>
-        <w:rPr>
-          <w:rFonts w:eastAsia="Times New Roman" w:cs="Times New Roman"/>
-          <w:color w:val="000000" w:themeColor="text1"/>
-          <w:szCs w:val="24"/>
-        </w:rPr>
-      </w:pPr>
-    </w:p>
-    <w:p>
-      <w:pPr>
-        <w:pStyle w:val="Heading3"/>
+        <w:pStyle w:val="Ttulo3"/>
         <w:numPr>
           <w:ilvl w:val="3"/>
           <w:numId w:val="1"/>
@@ -3203,29 +3088,13 @@
     </w:p>
     <w:p>
       <w:r>
-        <w:t xml:space="preserve">Depois de registada, é permitida a alteração de dados pessoais de uma conta de um jogador, podendo este efetuar esta atualização no seu perfil. Para além disso, é permitido eliminar dados opcionais (por exemplo, conta de </w:t>
-      </w:r>
-      <w:proofErr w:type="spellStart"/>
-      <w:r>
-        <w:t>Facebook</w:t>
-      </w:r>
-      <w:proofErr w:type="spellEnd"/>
-      <w:r>
-        <w:t xml:space="preserve"> ou </w:t>
-      </w:r>
-      <w:proofErr w:type="spellStart"/>
-      <w:r>
-        <w:t>LinkedIn</w:t>
-      </w:r>
-      <w:proofErr w:type="spellEnd"/>
-      <w:r>
-        <w:t>), não sendo possível a eliminação de dados essenciais ao funcionamento da aplicação, sendo apenas possível a alteração dos mesmos. Caso o jogador altere ou elimine certos dados da sua conta, estas mudanças serão imediatas.</w:t>
+        <w:t>Depois de registada, é permitida a alteração de dados pessoais de uma conta de um jogador, podendo este efetuar esta atualização no seu perfil. Para além disso, é permitido eliminar dados opcionais (por exemplo, conta de Facebook ou LinkedIn), não sendo possível a eliminação de dados essenciais ao funcionamento da aplicação, sendo apenas possível a alteração dos mesmos. Caso o jogador altere ou elimine certos dados da sua conta, estas mudanças serão imediatas.</w:t>
       </w:r>
     </w:p>
     <w:p/>
     <w:p>
       <w:pPr>
-        <w:pStyle w:val="Heading3"/>
+        <w:pStyle w:val="Ttulo3"/>
         <w:numPr>
           <w:ilvl w:val="3"/>
           <w:numId w:val="1"/>
@@ -3243,58 +3112,22 @@
           <w:color w:val="000000" w:themeColor="text1"/>
           <w:szCs w:val="24"/>
         </w:rPr>
-        <w:t>Desativação</w:t>
-      </w:r>
-      <w:r>
-        <w:rPr>
-          <w:rFonts w:eastAsia="Times New Roman" w:cs="Times New Roman"/>
-          <w:color w:val="000000" w:themeColor="text1"/>
-          <w:szCs w:val="24"/>
-        </w:rPr>
-        <w:t xml:space="preserve"> e Eliminação de </w:t>
-      </w:r>
-      <w:r>
-        <w:rPr>
-          <w:rFonts w:eastAsia="Times New Roman" w:cs="Times New Roman"/>
-          <w:color w:val="000000" w:themeColor="text1"/>
-          <w:szCs w:val="24"/>
-        </w:rPr>
-        <w:t>uma Conta de Jogador</w:t>
+        <w:t>Desativação e Eliminação de uma Conta de Jogador</w:t>
       </w:r>
       <w:bookmarkEnd w:id="7"/>
     </w:p>
     <w:p>
       <w:r>
-        <w:t xml:space="preserve">É permitido desativar ou eliminar uma conta de utilizador a partir do seu perfil. Caso </w:t>
-      </w:r>
-      <w:proofErr w:type="gramStart"/>
-      <w:r>
-        <w:t>este escolha</w:t>
-      </w:r>
-      <w:proofErr w:type="gramEnd"/>
-      <w:r>
-        <w:t xml:space="preserve"> desativar a mesma, os dados pessoais da conta em questão deixarão de estar visíveis para os restantes jogadores, não sendo a conta sugerida ou de alguma forma </w:t>
-      </w:r>
-      <w:r>
-        <w:t xml:space="preserve">apresentada ao restantes utilizadores. Contas desativadas poderão estar neste estado durante um período de 60 dias após a alteração, depois a conta e os dados da </w:t>
-      </w:r>
-      <w:r>
-        <w:lastRenderedPageBreak/>
-        <w:t xml:space="preserve">mesma serão permanentemente eliminados da aplicação. </w:t>
-      </w:r>
-      <w:proofErr w:type="spellStart"/>
-      <w:r>
-        <w:t>Por</w:t>
-      </w:r>
-      <w:proofErr w:type="spellEnd"/>
-      <w:r>
-        <w:t xml:space="preserve"> outro lado, caso este decida eliminar permanentemente a sua conta, esta é imediatamente eliminada, sem passar pelo período de desativação.</w:t>
+        <w:t xml:space="preserve">É permitido desativar ou eliminar uma conta de utilizador a partir do seu perfil. Caso este escolha desativar a mesma, os dados pessoais da conta em questão deixarão de estar visíveis para os restantes jogadores, não sendo a conta sugerida ou de alguma forma </w:t>
+      </w:r>
+      <w:r>
+        <w:t>apresentada ao restantes utilizadores. Contas desativadas poderão estar neste estado durante um período de 60 dias após a alteração, depois a conta e os dados da mesma serão permanentemente eliminados da aplicação. Por outro lado, caso este decida eliminar permanentemente a sua conta, esta é imediatamente eliminada, sem passar pelo período de desativação.</w:t>
       </w:r>
     </w:p>
     <w:p/>
     <w:p>
       <w:pPr>
-        <w:pStyle w:val="Heading3"/>
+        <w:pStyle w:val="Ttulo3"/>
         <w:numPr>
           <w:ilvl w:val="3"/>
           <w:numId w:val="1"/>
@@ -3318,21 +3151,13 @@
     </w:p>
     <w:p>
       <w:r>
-        <w:t xml:space="preserve">Uma conta que não apresenta atividade durante um período de 2 anos, terá os seus dados e conta permanentemente eliminados da aplicação. Login, publicação de </w:t>
-      </w:r>
-      <w:proofErr w:type="spellStart"/>
-      <w:r>
-        <w:t>posts</w:t>
-      </w:r>
-      <w:proofErr w:type="spellEnd"/>
-      <w:r>
-        <w:t>, comentários, mudanças de qualquer forma dos dados de uma conta ou qualquer outra interação com a aplicação, conta como atividade.</w:t>
+        <w:t>Uma conta que não apresenta atividade durante um período de 2 anos, terá os seus dados e conta permanentemente eliminados da aplicação. Login, publicação de posts, comentários, mudanças de qualquer forma dos dados de uma conta ou qualquer outra interação com a aplicação, conta como atividade.</w:t>
       </w:r>
     </w:p>
     <w:p/>
     <w:p>
       <w:pPr>
-        <w:pStyle w:val="Heading2"/>
+        <w:pStyle w:val="Ttulo2"/>
       </w:pPr>
       <w:bookmarkStart w:id="9" w:name="_Toc93858426"/>
       <w:r>
@@ -3495,14 +3320,6 @@
         </w:rPr>
         <w:t>)</w:t>
       </w:r>
-      <w:r>
-        <w:rPr>
-          <w:rFonts w:eastAsia="Times New Roman" w:cs="Times New Roman"/>
-          <w:color w:val="000000" w:themeColor="text1"/>
-          <w:szCs w:val="24"/>
-        </w:rPr>
-        <w:t>;</w:t>
-      </w:r>
     </w:p>
     <w:p>
       <w:pPr>
@@ -3518,7 +3335,7 @@
     </w:p>
     <w:p>
       <w:pPr>
-        <w:pStyle w:val="Heading2"/>
+        <w:pStyle w:val="Ttulo2"/>
       </w:pPr>
       <w:bookmarkStart w:id="10" w:name="_Toc93858427"/>
       <w:r>
@@ -3600,7 +3417,7 @@
     </w:p>
     <w:p>
       <w:pPr>
-        <w:pStyle w:val="Heading2"/>
+        <w:pStyle w:val="Ttulo2"/>
       </w:pPr>
       <w:bookmarkStart w:id="11" w:name="_Toc93858428"/>
       <w:r>
@@ -3790,7 +3607,7 @@
     </w:p>
     <w:p>
       <w:pPr>
-        <w:pStyle w:val="ListParagraph"/>
+        <w:pStyle w:val="PargrafodaLista"/>
         <w:numPr>
           <w:ilvl w:val="0"/>
           <w:numId w:val="6"/>
@@ -3824,7 +3641,7 @@
     </w:p>
     <w:p>
       <w:pPr>
-        <w:pStyle w:val="ListParagraph"/>
+        <w:pStyle w:val="PargrafodaLista"/>
         <w:numPr>
           <w:ilvl w:val="0"/>
           <w:numId w:val="6"/>
@@ -3858,7 +3675,7 @@
     </w:p>
     <w:p>
       <w:pPr>
-        <w:pStyle w:val="ListParagraph"/>
+        <w:pStyle w:val="PargrafodaLista"/>
         <w:numPr>
           <w:ilvl w:val="0"/>
           <w:numId w:val="6"/>
@@ -3887,25 +3704,49 @@
           <w:color w:val="000000" w:themeColor="text1"/>
           <w:szCs w:val="24"/>
         </w:rPr>
+        <w:t xml:space="preserve"> geral@cnpd.pt </w:t>
+      </w:r>
+    </w:p>
+    <w:p>
+      <w:pPr>
+        <w:pStyle w:val="PargrafodaLista"/>
+        <w:numPr>
+          <w:ilvl w:val="0"/>
+          <w:numId w:val="6"/>
+        </w:numPr>
+        <w:shd w:val="clear" w:color="auto" w:fill="FFFFFF"/>
+        <w:spacing w:before="180"/>
+        <w:rPr>
+          <w:rFonts w:eastAsia="Times New Roman" w:cs="Times New Roman"/>
+          <w:color w:val="000000" w:themeColor="text1"/>
+          <w:szCs w:val="24"/>
+        </w:rPr>
+      </w:pPr>
+      <w:r>
+        <w:rPr>
+          <w:rFonts w:eastAsia="Times New Roman" w:cs="Times New Roman"/>
+          <w:b/>
+          <w:bCs/>
+          <w:color w:val="000000" w:themeColor="text1"/>
+          <w:szCs w:val="24"/>
+        </w:rPr>
+        <w:t>Telefone:</w:t>
+      </w:r>
+      <w:r>
+        <w:rPr>
+          <w:rFonts w:eastAsia="Times New Roman" w:cs="Times New Roman"/>
+          <w:color w:val="000000" w:themeColor="text1"/>
+          <w:szCs w:val="24"/>
+        </w:rPr>
         <w:t xml:space="preserve"> </w:t>
       </w:r>
-      <w:proofErr w:type="spellStart"/>
-      <w:r>
-        <w:rPr>
-          <w:rFonts w:eastAsia="Times New Roman" w:cs="Times New Roman"/>
-          <w:color w:val="000000" w:themeColor="text1"/>
-          <w:szCs w:val="24"/>
-        </w:rPr>
-        <w:t>geral@cnpd.ptTelefone</w:t>
-      </w:r>
-      <w:proofErr w:type="spellEnd"/>
-      <w:r>
-        <w:rPr>
-          <w:rFonts w:eastAsia="Times New Roman" w:cs="Times New Roman"/>
-          <w:color w:val="000000" w:themeColor="text1"/>
-          <w:szCs w:val="24"/>
-        </w:rPr>
-        <w:t>: (+351) 213 928 400</w:t>
+      <w:r>
+        <w:rPr>
+          <w:rFonts w:eastAsia="Times New Roman" w:cs="Times New Roman"/>
+          <w:color w:val="000000" w:themeColor="text1"/>
+          <w:szCs w:val="24"/>
+        </w:rPr>
+        <w:t>(+351) 213 928 400</w:t>
       </w:r>
       <w:r>
         <w:rPr>
@@ -3919,7 +3760,7 @@
     <w:p/>
     <w:p>
       <w:pPr>
-        <w:pStyle w:val="Heading1"/>
+        <w:pStyle w:val="Ttulo1"/>
       </w:pPr>
       <w:bookmarkStart w:id="12" w:name="_Toc93858429"/>
       <w:r>
@@ -3929,7 +3770,7 @@
     </w:p>
     <w:p>
       <w:pPr>
-        <w:pStyle w:val="Heading2"/>
+        <w:pStyle w:val="Ttulo2"/>
       </w:pPr>
       <w:r>
         <w:t xml:space="preserve"> </w:t>
@@ -3982,7 +3823,7 @@
     </w:p>
     <w:p>
       <w:pPr>
-        <w:pStyle w:val="Heading2"/>
+        <w:pStyle w:val="Ttulo2"/>
       </w:pPr>
       <w:bookmarkStart w:id="14" w:name="_Toc93858431"/>
       <w:r>
@@ -4051,7 +3892,7 @@
           <w:rFonts w:eastAsia="Times New Roman" w:cs="Times New Roman"/>
           <w:color w:val="000000" w:themeColor="text1"/>
           <w:szCs w:val="24"/>
-          <w:lang w:val="en-PT"/>
+          <w:lang/>
         </w:rPr>
       </w:pPr>
     </w:p>
@@ -4102,7 +3943,7 @@
     </w:p>
     <w:p>
       <w:pPr>
-        <w:pStyle w:val="Heading1"/>
+        <w:pStyle w:val="Ttulo1"/>
       </w:pPr>
       <w:bookmarkStart w:id="15" w:name="_Toc93858432"/>
       <w:r>
@@ -4112,7 +3953,7 @@
     </w:p>
     <w:p>
       <w:pPr>
-        <w:pStyle w:val="Heading2"/>
+        <w:pStyle w:val="Ttulo2"/>
       </w:pPr>
       <w:r>
         <w:t>Recolha de Consentimento</w:t>
@@ -4179,7 +4020,7 @@
     </w:p>
     <w:p>
       <w:pPr>
-        <w:pStyle w:val="Heading2"/>
+        <w:pStyle w:val="Ttulo2"/>
       </w:pPr>
       <w:r>
         <w:lastRenderedPageBreak/>
@@ -4194,7 +4035,7 @@
     </w:p>
     <w:p>
       <w:pPr>
-        <w:pStyle w:val="Heading2"/>
+        <w:pStyle w:val="Ttulo2"/>
       </w:pPr>
       <w:r>
         <w:lastRenderedPageBreak/>
@@ -4247,7 +4088,7 @@
 <w:ftr xmlns:wpc="http://schemas.microsoft.com/office/word/2010/wordprocessingCanvas" xmlns:cx="http://schemas.microsoft.com/office/drawing/2014/chartex" xmlns:cx1="http://schemas.microsoft.com/office/drawing/2015/9/8/chartex" xmlns:cx2="http://schemas.microsoft.com/office/drawing/2015/10/21/chartex" xmlns:cx3="http://schemas.microsoft.com/office/drawing/2016/5/9/chartex" xmlns:cx4="http://schemas.microsoft.com/office/drawing/2016/5/10/chartex" xmlns:cx5="http://schemas.microsoft.com/office/drawing/2016/5/11/chartex" xmlns:cx6="http://schemas.microsoft.com/office/drawing/2016/5/12/chartex" xmlns:cx7="http://schemas.microsoft.com/office/drawing/2016/5/13/chartex" xmlns:cx8="http://schemas.microsoft.com/office/drawing/2016/5/14/chartex" xmlns:mc="http://schemas.openxmlformats.org/markup-compatibility/2006" xmlns:aink="http://schemas.microsoft.com/office/drawing/2016/ink" xmlns:am3d="http://schemas.microsoft.com/office/drawing/2017/model3d" xmlns:o="urn:schemas-microsoft-com:office:office" xmlns:r="http://schemas.openxmlformats.org/officeDocument/2006/relationships" xmlns:m="http://schemas.openxmlformats.org/officeDocument/2006/math" xmlns:v="urn:schemas-microsoft-com:vml" xmlns:wp14="http://schemas.microsoft.com/office/word/2010/wordprocessingDrawing" xmlns:wp="http://schemas.openxmlformats.org/drawingml/2006/wordprocessingDrawing" xmlns:w10="urn:schemas-microsoft-com:office:word" xmlns:w="http://schemas.openxmlformats.org/wordprocessingml/2006/main" xmlns:w14="http://schemas.microsoft.com/office/word/2010/wordml" xmlns:w15="http://schemas.microsoft.com/office/word/2012/wordml" xmlns:w16cex="http://schemas.microsoft.com/office/word/2018/wordml/cex" xmlns:w16cid="http://schemas.microsoft.com/office/word/2016/wordml/cid" xmlns:w16="http://schemas.microsoft.com/office/word/2018/wordml" xmlns:w16sdtdh="http://schemas.microsoft.com/office/word/2020/wordml/sdtdatahash" xmlns:w16se="http://schemas.microsoft.com/office/word/2015/wordml/symex" xmlns:wpg="http://schemas.microsoft.com/office/word/2010/wordprocessingGroup" xmlns:wpi="http://schemas.microsoft.com/office/word/2010/wordprocessingInk" xmlns:wne="http://schemas.microsoft.com/office/word/2006/wordml" xmlns:wps="http://schemas.microsoft.com/office/word/2010/wordprocessingShape" mc:Ignorable="w14 w15 w16se w16cid w16 w16cex w16sdtdh wp14">
   <w:p>
     <w:pPr>
-      <w:pStyle w:val="Footer"/>
+      <w:pStyle w:val="Rodap"/>
       <w:ind w:firstLine="0"/>
       <w:jc w:val="center"/>
     </w:pPr>
@@ -4300,7 +4141,7 @@
 <w:ftr xmlns:wpc="http://schemas.microsoft.com/office/word/2010/wordprocessingCanvas" xmlns:cx="http://schemas.microsoft.com/office/drawing/2014/chartex" xmlns:cx1="http://schemas.microsoft.com/office/drawing/2015/9/8/chartex" xmlns:cx2="http://schemas.microsoft.com/office/drawing/2015/10/21/chartex" xmlns:cx3="http://schemas.microsoft.com/office/drawing/2016/5/9/chartex" xmlns:cx4="http://schemas.microsoft.com/office/drawing/2016/5/10/chartex" xmlns:cx5="http://schemas.microsoft.com/office/drawing/2016/5/11/chartex" xmlns:cx6="http://schemas.microsoft.com/office/drawing/2016/5/12/chartex" xmlns:cx7="http://schemas.microsoft.com/office/drawing/2016/5/13/chartex" xmlns:cx8="http://schemas.microsoft.com/office/drawing/2016/5/14/chartex" xmlns:mc="http://schemas.openxmlformats.org/markup-compatibility/2006" xmlns:aink="http://schemas.microsoft.com/office/drawing/2016/ink" xmlns:am3d="http://schemas.microsoft.com/office/drawing/2017/model3d" xmlns:o="urn:schemas-microsoft-com:office:office" xmlns:r="http://schemas.openxmlformats.org/officeDocument/2006/relationships" xmlns:m="http://schemas.openxmlformats.org/officeDocument/2006/math" xmlns:v="urn:schemas-microsoft-com:vml" xmlns:wp14="http://schemas.microsoft.com/office/word/2010/wordprocessingDrawing" xmlns:wp="http://schemas.openxmlformats.org/drawingml/2006/wordprocessingDrawing" xmlns:w10="urn:schemas-microsoft-com:office:word" xmlns:w="http://schemas.openxmlformats.org/wordprocessingml/2006/main" xmlns:w14="http://schemas.microsoft.com/office/word/2010/wordml" xmlns:w15="http://schemas.microsoft.com/office/word/2012/wordml" xmlns:w16cex="http://schemas.microsoft.com/office/word/2018/wordml/cex" xmlns:w16cid="http://schemas.microsoft.com/office/word/2016/wordml/cid" xmlns:w16="http://schemas.microsoft.com/office/word/2018/wordml" xmlns:w16sdtdh="http://schemas.microsoft.com/office/word/2020/wordml/sdtdatahash" xmlns:w16se="http://schemas.microsoft.com/office/word/2015/wordml/symex" xmlns:wpg="http://schemas.microsoft.com/office/word/2010/wordprocessingGroup" xmlns:wpi="http://schemas.microsoft.com/office/word/2010/wordprocessingInk" xmlns:wne="http://schemas.microsoft.com/office/word/2006/wordml" xmlns:wps="http://schemas.microsoft.com/office/word/2010/wordprocessingShape" mc:Ignorable="w14 w15 w16se w16cid w16 w16cex w16sdtdh wp14">
   <w:p>
     <w:pPr>
-      <w:pStyle w:val="Footer"/>
+      <w:pStyle w:val="Rodap"/>
       <w:spacing w:line="360" w:lineRule="auto"/>
       <w:ind w:firstLine="0"/>
       <w:jc w:val="center"/>
@@ -4341,7 +4182,7 @@
 <w:hdr xmlns:wpc="http://schemas.microsoft.com/office/word/2010/wordprocessingCanvas" xmlns:cx="http://schemas.microsoft.com/office/drawing/2014/chartex" xmlns:cx1="http://schemas.microsoft.com/office/drawing/2015/9/8/chartex" xmlns:cx2="http://schemas.microsoft.com/office/drawing/2015/10/21/chartex" xmlns:cx3="http://schemas.microsoft.com/office/drawing/2016/5/9/chartex" xmlns:cx4="http://schemas.microsoft.com/office/drawing/2016/5/10/chartex" xmlns:cx5="http://schemas.microsoft.com/office/drawing/2016/5/11/chartex" xmlns:cx6="http://schemas.microsoft.com/office/drawing/2016/5/12/chartex" xmlns:cx7="http://schemas.microsoft.com/office/drawing/2016/5/13/chartex" xmlns:cx8="http://schemas.microsoft.com/office/drawing/2016/5/14/chartex" xmlns:mc="http://schemas.openxmlformats.org/markup-compatibility/2006" xmlns:aink="http://schemas.microsoft.com/office/drawing/2016/ink" xmlns:am3d="http://schemas.microsoft.com/office/drawing/2017/model3d" xmlns:o="urn:schemas-microsoft-com:office:office" xmlns:r="http://schemas.openxmlformats.org/officeDocument/2006/relationships" xmlns:m="http://schemas.openxmlformats.org/officeDocument/2006/math" xmlns:v="urn:schemas-microsoft-com:vml" xmlns:wp14="http://schemas.microsoft.com/office/word/2010/wordprocessingDrawing" xmlns:wp="http://schemas.openxmlformats.org/drawingml/2006/wordprocessingDrawing" xmlns:w10="urn:schemas-microsoft-com:office:word" xmlns:w="http://schemas.openxmlformats.org/wordprocessingml/2006/main" xmlns:w14="http://schemas.microsoft.com/office/word/2010/wordml" xmlns:w15="http://schemas.microsoft.com/office/word/2012/wordml" xmlns:w16cex="http://schemas.microsoft.com/office/word/2018/wordml/cex" xmlns:w16cid="http://schemas.microsoft.com/office/word/2016/wordml/cid" xmlns:w16="http://schemas.microsoft.com/office/word/2018/wordml" xmlns:w16sdtdh="http://schemas.microsoft.com/office/word/2020/wordml/sdtdatahash" xmlns:w16se="http://schemas.microsoft.com/office/word/2015/wordml/symex" xmlns:wpg="http://schemas.microsoft.com/office/word/2010/wordprocessingGroup" xmlns:wpi="http://schemas.microsoft.com/office/word/2010/wordprocessingInk" xmlns:wne="http://schemas.microsoft.com/office/word/2006/wordml" xmlns:wps="http://schemas.microsoft.com/office/word/2010/wordprocessingShape" mc:Ignorable="w14 w15 w16se w16cid w16 w16cex w16sdtdh wp14">
   <w:p>
     <w:pPr>
-      <w:pStyle w:val="Footer"/>
+      <w:pStyle w:val="Rodap"/>
       <w:spacing w:line="360" w:lineRule="auto"/>
       <w:ind w:firstLine="0"/>
       <w:jc w:val="both"/>
@@ -4357,7 +4198,7 @@
 <w:hdr xmlns:wpc="http://schemas.microsoft.com/office/word/2010/wordprocessingCanvas" xmlns:cx="http://schemas.microsoft.com/office/drawing/2014/chartex" xmlns:cx1="http://schemas.microsoft.com/office/drawing/2015/9/8/chartex" xmlns:cx2="http://schemas.microsoft.com/office/drawing/2015/10/21/chartex" xmlns:cx3="http://schemas.microsoft.com/office/drawing/2016/5/9/chartex" xmlns:cx4="http://schemas.microsoft.com/office/drawing/2016/5/10/chartex" xmlns:cx5="http://schemas.microsoft.com/office/drawing/2016/5/11/chartex" xmlns:cx6="http://schemas.microsoft.com/office/drawing/2016/5/12/chartex" xmlns:cx7="http://schemas.microsoft.com/office/drawing/2016/5/13/chartex" xmlns:cx8="http://schemas.microsoft.com/office/drawing/2016/5/14/chartex" xmlns:mc="http://schemas.openxmlformats.org/markup-compatibility/2006" xmlns:aink="http://schemas.microsoft.com/office/drawing/2016/ink" xmlns:am3d="http://schemas.microsoft.com/office/drawing/2017/model3d" xmlns:o="urn:schemas-microsoft-com:office:office" xmlns:r="http://schemas.openxmlformats.org/officeDocument/2006/relationships" xmlns:m="http://schemas.openxmlformats.org/officeDocument/2006/math" xmlns:v="urn:schemas-microsoft-com:vml" xmlns:wp14="http://schemas.microsoft.com/office/word/2010/wordprocessingDrawing" xmlns:wp="http://schemas.openxmlformats.org/drawingml/2006/wordprocessingDrawing" xmlns:w10="urn:schemas-microsoft-com:office:word" xmlns:w="http://schemas.openxmlformats.org/wordprocessingml/2006/main" xmlns:w14="http://schemas.microsoft.com/office/word/2010/wordml" xmlns:w15="http://schemas.microsoft.com/office/word/2012/wordml" xmlns:w16cex="http://schemas.microsoft.com/office/word/2018/wordml/cex" xmlns:w16cid="http://schemas.microsoft.com/office/word/2016/wordml/cid" xmlns:w16="http://schemas.microsoft.com/office/word/2018/wordml" xmlns:w16sdtdh="http://schemas.microsoft.com/office/word/2020/wordml/sdtdatahash" xmlns:w16se="http://schemas.microsoft.com/office/word/2015/wordml/symex" xmlns:wpg="http://schemas.microsoft.com/office/word/2010/wordprocessingGroup" xmlns:wpi="http://schemas.microsoft.com/office/word/2010/wordprocessingInk" xmlns:wne="http://schemas.microsoft.com/office/word/2006/wordml" xmlns:wps="http://schemas.microsoft.com/office/word/2010/wordprocessingShape" mc:Ignorable="w14 w15 w16se w16cid w16 w16cex w16sdtdh wp14">
   <w:p>
     <w:pPr>
-      <w:pStyle w:val="Footer"/>
+      <w:pStyle w:val="Rodap"/>
       <w:spacing w:line="360" w:lineRule="auto"/>
       <w:ind w:firstLine="0"/>
       <w:jc w:val="both"/>
@@ -4830,7 +4671,7 @@
     <w:lvl w:ilvl="0">
       <w:start w:val="1"/>
       <w:numFmt w:val="decimal"/>
-      <w:pStyle w:val="Heading1"/>
+      <w:pStyle w:val="Ttulo1"/>
       <w:lvlText w:val="%1."/>
       <w:lvlJc w:val="left"/>
       <w:pPr>
@@ -4843,7 +4684,7 @@
     <w:lvl w:ilvl="1">
       <w:start w:val="1"/>
       <w:numFmt w:val="decimal"/>
-      <w:pStyle w:val="Heading2"/>
+      <w:pStyle w:val="Ttulo2"/>
       <w:isLgl/>
       <w:lvlText w:val="%1.%2."/>
       <w:lvlJc w:val="left"/>
@@ -4857,7 +4698,7 @@
     <w:lvl w:ilvl="2">
       <w:start w:val="1"/>
       <w:numFmt w:val="decimal"/>
-      <w:pStyle w:val="Heading3"/>
+      <w:pStyle w:val="Ttulo3"/>
       <w:isLgl/>
       <w:lvlText w:val="%1.%2.%3."/>
       <w:lvlJc w:val="left"/>
@@ -5491,11 +5332,11 @@
       <w:sz w:val="24"/>
     </w:rPr>
   </w:style>
-  <w:style w:type="paragraph" w:styleId="Heading1">
+  <w:style w:type="paragraph" w:styleId="Ttulo1">
     <w:name w:val="heading 1"/>
     <w:basedOn w:val="Normal"/>
     <w:next w:val="Normal"/>
-    <w:link w:val="Heading1Char"/>
+    <w:link w:val="Ttulo1Carter"/>
     <w:autoRedefine/>
     <w:uiPriority w:val="9"/>
     <w:qFormat/>
@@ -5523,11 +5364,11 @@
       <w:szCs w:val="24"/>
     </w:rPr>
   </w:style>
-  <w:style w:type="paragraph" w:styleId="Heading2">
+  <w:style w:type="paragraph" w:styleId="Ttulo2">
     <w:name w:val="heading 2"/>
-    <w:basedOn w:val="ListParagraph"/>
+    <w:basedOn w:val="PargrafodaLista"/>
     <w:next w:val="Normal"/>
-    <w:link w:val="Heading2Char"/>
+    <w:link w:val="Ttulo2Carter"/>
     <w:autoRedefine/>
     <w:uiPriority w:val="9"/>
     <w:unhideWhenUsed/>
@@ -5558,11 +5399,11 @@
       <w:szCs w:val="24"/>
     </w:rPr>
   </w:style>
-  <w:style w:type="paragraph" w:styleId="Heading3">
+  <w:style w:type="paragraph" w:styleId="Ttulo3">
     <w:name w:val="heading 3"/>
-    <w:basedOn w:val="ListParagraph"/>
+    <w:basedOn w:val="PargrafodaLista"/>
     <w:next w:val="Normal"/>
-    <w:link w:val="Heading3Char"/>
+    <w:link w:val="Ttulo3Carter"/>
     <w:autoRedefine/>
     <w:uiPriority w:val="9"/>
     <w:unhideWhenUsed/>
@@ -5591,13 +5432,13 @@
       <w:i/>
     </w:rPr>
   </w:style>
-  <w:style w:type="character" w:default="1" w:styleId="DefaultParagraphFont">
+  <w:style w:type="character" w:default="1" w:styleId="Tipodeletrapredefinidodopargrafo">
     <w:name w:val="Default Paragraph Font"/>
     <w:uiPriority w:val="1"/>
     <w:semiHidden/>
     <w:unhideWhenUsed/>
   </w:style>
-  <w:style w:type="table" w:default="1" w:styleId="TableNormal">
+  <w:style w:type="table" w:default="1" w:styleId="Tabelanormal">
     <w:name w:val="Normal Table"/>
     <w:uiPriority w:val="99"/>
     <w:semiHidden/>
@@ -5612,16 +5453,16 @@
       </w:tblCellMar>
     </w:tblPr>
   </w:style>
-  <w:style w:type="numbering" w:default="1" w:styleId="NoList">
+  <w:style w:type="numbering" w:default="1" w:styleId="Semlista">
     <w:name w:val="No List"/>
     <w:uiPriority w:val="99"/>
     <w:semiHidden/>
     <w:unhideWhenUsed/>
   </w:style>
-  <w:style w:type="paragraph" w:styleId="BalloonText">
+  <w:style w:type="paragraph" w:styleId="Textodebalo">
     <w:name w:val="Balloon Text"/>
     <w:basedOn w:val="Normal"/>
-    <w:link w:val="BalloonTextChar"/>
+    <w:link w:val="TextodebaloCarter"/>
     <w:uiPriority w:val="99"/>
     <w:semiHidden/>
     <w:unhideWhenUsed/>
@@ -5635,10 +5476,10 @@
       <w:szCs w:val="16"/>
     </w:rPr>
   </w:style>
-  <w:style w:type="character" w:customStyle="1" w:styleId="BalloonTextChar">
-    <w:name w:val="Balloon Text Char"/>
-    <w:basedOn w:val="DefaultParagraphFont"/>
-    <w:link w:val="BalloonText"/>
+  <w:style w:type="character" w:customStyle="1" w:styleId="TextodebaloCarter">
+    <w:name w:val="Texto de balão Caráter"/>
+    <w:basedOn w:val="Tipodeletrapredefinidodopargrafo"/>
+    <w:link w:val="Textodebalo"/>
     <w:uiPriority w:val="99"/>
     <w:semiHidden/>
     <w:rsid w:val="006F47FD"/>
@@ -5648,10 +5489,10 @@
       <w:szCs w:val="16"/>
     </w:rPr>
   </w:style>
-  <w:style w:type="paragraph" w:styleId="BodyText3">
+  <w:style w:type="paragraph" w:styleId="Corpodetexto3">
     <w:name w:val="Body Text 3"/>
     <w:basedOn w:val="Normal"/>
-    <w:link w:val="BodyText3Char"/>
+    <w:link w:val="Corpodetexto3Carter"/>
     <w:rsid w:val="006F47FD"/>
     <w:pPr>
       <w:jc w:val="both"/>
@@ -5661,20 +5502,20 @@
       <w:szCs w:val="20"/>
     </w:rPr>
   </w:style>
-  <w:style w:type="character" w:customStyle="1" w:styleId="BodyText3Char">
-    <w:name w:val="Body Text 3 Char"/>
-    <w:basedOn w:val="DefaultParagraphFont"/>
-    <w:link w:val="BodyText3"/>
+  <w:style w:type="character" w:customStyle="1" w:styleId="Corpodetexto3Carter">
+    <w:name w:val="Corpo de texto 3 Caráter"/>
+    <w:basedOn w:val="Tipodeletrapredefinidodopargrafo"/>
+    <w:link w:val="Corpodetexto3"/>
     <w:rsid w:val="006F47FD"/>
     <w:rPr>
       <w:rFonts w:ascii="Helvetica" w:eastAsia="Times New Roman" w:hAnsi="Helvetica" w:cs="Times New Roman"/>
       <w:szCs w:val="20"/>
     </w:rPr>
   </w:style>
-  <w:style w:type="paragraph" w:styleId="Header">
+  <w:style w:type="paragraph" w:styleId="Cabealho">
     <w:name w:val="header"/>
     <w:basedOn w:val="Normal"/>
-    <w:link w:val="HeaderChar"/>
+    <w:link w:val="CabealhoCarter"/>
     <w:uiPriority w:val="99"/>
     <w:unhideWhenUsed/>
     <w:rsid w:val="006F47FD"/>
@@ -5686,10 +5527,10 @@
       <w:spacing w:line="240" w:lineRule="auto"/>
     </w:pPr>
   </w:style>
-  <w:style w:type="character" w:customStyle="1" w:styleId="HeaderChar">
-    <w:name w:val="Header Char"/>
-    <w:basedOn w:val="DefaultParagraphFont"/>
-    <w:link w:val="Header"/>
+  <w:style w:type="character" w:customStyle="1" w:styleId="CabealhoCarter">
+    <w:name w:val="Cabeçalho Caráter"/>
+    <w:basedOn w:val="Tipodeletrapredefinidodopargrafo"/>
+    <w:link w:val="Cabealho"/>
     <w:uiPriority w:val="99"/>
     <w:rsid w:val="006F47FD"/>
     <w:rPr>
@@ -5697,10 +5538,10 @@
       <w:sz w:val="24"/>
     </w:rPr>
   </w:style>
-  <w:style w:type="paragraph" w:styleId="Footer">
+  <w:style w:type="paragraph" w:styleId="Rodap">
     <w:name w:val="footer"/>
     <w:basedOn w:val="Normal"/>
-    <w:link w:val="FooterChar"/>
+    <w:link w:val="RodapCarter"/>
     <w:uiPriority w:val="99"/>
     <w:unhideWhenUsed/>
     <w:rsid w:val="006F47FD"/>
@@ -5712,10 +5553,10 @@
       <w:spacing w:line="240" w:lineRule="auto"/>
     </w:pPr>
   </w:style>
-  <w:style w:type="character" w:customStyle="1" w:styleId="FooterChar">
-    <w:name w:val="Footer Char"/>
-    <w:basedOn w:val="DefaultParagraphFont"/>
-    <w:link w:val="Footer"/>
+  <w:style w:type="character" w:customStyle="1" w:styleId="RodapCarter">
+    <w:name w:val="Rodapé Caráter"/>
+    <w:basedOn w:val="Tipodeletrapredefinidodopargrafo"/>
+    <w:link w:val="Rodap"/>
     <w:uiPriority w:val="99"/>
     <w:rsid w:val="006F47FD"/>
     <w:rPr>
@@ -5723,10 +5564,10 @@
       <w:sz w:val="24"/>
     </w:rPr>
   </w:style>
-  <w:style w:type="character" w:customStyle="1" w:styleId="Heading1Char">
-    <w:name w:val="Heading 1 Char"/>
-    <w:basedOn w:val="DefaultParagraphFont"/>
-    <w:link w:val="Heading1"/>
+  <w:style w:type="character" w:customStyle="1" w:styleId="Ttulo1Carter">
+    <w:name w:val="Título 1 Caráter"/>
+    <w:basedOn w:val="Tipodeletrapredefinidodopargrafo"/>
+    <w:link w:val="Ttulo1"/>
     <w:uiPriority w:val="9"/>
     <w:rsid w:val="00EA77AE"/>
     <w:rPr>
@@ -5738,10 +5579,10 @@
       <w:szCs w:val="24"/>
     </w:rPr>
   </w:style>
-  <w:style w:type="character" w:customStyle="1" w:styleId="Heading2Char">
-    <w:name w:val="Heading 2 Char"/>
-    <w:basedOn w:val="DefaultParagraphFont"/>
-    <w:link w:val="Heading2"/>
+  <w:style w:type="character" w:customStyle="1" w:styleId="Ttulo2Carter">
+    <w:name w:val="Título 2 Caráter"/>
+    <w:basedOn w:val="Tipodeletrapredefinidodopargrafo"/>
+    <w:link w:val="Ttulo2"/>
     <w:uiPriority w:val="9"/>
     <w:rsid w:val="00E70217"/>
     <w:rPr>
@@ -5752,9 +5593,9 @@
       <w:szCs w:val="24"/>
     </w:rPr>
   </w:style>
-  <w:style w:type="paragraph" w:styleId="TOCHeading">
+  <w:style w:type="paragraph" w:styleId="Cabealhodondice">
     <w:name w:val="TOC Heading"/>
-    <w:basedOn w:val="Heading1"/>
+    <w:basedOn w:val="Ttulo1"/>
     <w:next w:val="Normal"/>
     <w:uiPriority w:val="39"/>
     <w:unhideWhenUsed/>
@@ -5769,7 +5610,7 @@
       <w:color w:val="365F91" w:themeColor="accent1" w:themeShade="BF"/>
     </w:rPr>
   </w:style>
-  <w:style w:type="paragraph" w:styleId="TOC1">
+  <w:style w:type="paragraph" w:styleId="ndice1">
     <w:name w:val="toc 1"/>
     <w:basedOn w:val="Normal"/>
     <w:next w:val="Normal"/>
@@ -5793,7 +5634,7 @@
       <w:szCs w:val="24"/>
     </w:rPr>
   </w:style>
-  <w:style w:type="paragraph" w:styleId="TOC2">
+  <w:style w:type="paragraph" w:styleId="ndice2">
     <w:name w:val="toc 2"/>
     <w:basedOn w:val="Normal"/>
     <w:next w:val="Normal"/>
@@ -5815,9 +5656,9 @@
       <w:color w:val="000000" w:themeColor="text1"/>
     </w:rPr>
   </w:style>
-  <w:style w:type="character" w:styleId="Hyperlink">
+  <w:style w:type="character" w:styleId="Hiperligao">
     <w:name w:val="Hyperlink"/>
-    <w:basedOn w:val="DefaultParagraphFont"/>
+    <w:basedOn w:val="Tipodeletrapredefinidodopargrafo"/>
     <w:uiPriority w:val="99"/>
     <w:unhideWhenUsed/>
     <w:rsid w:val="00F84119"/>
@@ -5826,7 +5667,7 @@
       <w:u w:val="single"/>
     </w:rPr>
   </w:style>
-  <w:style w:type="paragraph" w:styleId="ListParagraph">
+  <w:style w:type="paragraph" w:styleId="PargrafodaLista">
     <w:name w:val="List Paragraph"/>
     <w:basedOn w:val="Normal"/>
     <w:uiPriority w:val="34"/>
@@ -5837,17 +5678,17 @@
       <w:contextualSpacing/>
     </w:pPr>
   </w:style>
-  <w:style w:type="paragraph" w:styleId="NoSpacing">
+  <w:style w:type="paragraph" w:styleId="SemEspaamento">
     <w:name w:val="No Spacing"/>
-    <w:basedOn w:val="Heading1"/>
+    <w:basedOn w:val="Ttulo1"/>
     <w:uiPriority w:val="1"/>
     <w:qFormat/>
     <w:rsid w:val="00B713E6"/>
   </w:style>
-  <w:style w:type="character" w:customStyle="1" w:styleId="Heading3Char">
-    <w:name w:val="Heading 3 Char"/>
-    <w:basedOn w:val="DefaultParagraphFont"/>
-    <w:link w:val="Heading3"/>
+  <w:style w:type="character" w:customStyle="1" w:styleId="Ttulo3Carter">
+    <w:name w:val="Título 3 Caráter"/>
+    <w:basedOn w:val="Tipodeletrapredefinidodopargrafo"/>
+    <w:link w:val="Ttulo3"/>
     <w:uiPriority w:val="9"/>
     <w:rsid w:val="00E70217"/>
     <w:rPr>
@@ -5857,7 +5698,7 @@
       <w:sz w:val="24"/>
     </w:rPr>
   </w:style>
-  <w:style w:type="paragraph" w:styleId="TOC3">
+  <w:style w:type="paragraph" w:styleId="ndice3">
     <w:name w:val="toc 3"/>
     <w:basedOn w:val="Normal"/>
     <w:next w:val="Normal"/>
@@ -5879,7 +5720,7 @@
       <w:szCs w:val="20"/>
     </w:rPr>
   </w:style>
-  <w:style w:type="paragraph" w:styleId="TOC4">
+  <w:style w:type="paragraph" w:styleId="ndice4">
     <w:name w:val="toc 4"/>
     <w:basedOn w:val="Normal"/>
     <w:next w:val="Normal"/>
@@ -5897,7 +5738,7 @@
       <w:szCs w:val="20"/>
     </w:rPr>
   </w:style>
-  <w:style w:type="paragraph" w:styleId="TOC5">
+  <w:style w:type="paragraph" w:styleId="ndice5">
     <w:name w:val="toc 5"/>
     <w:basedOn w:val="Normal"/>
     <w:next w:val="Normal"/>
@@ -5915,7 +5756,7 @@
       <w:szCs w:val="20"/>
     </w:rPr>
   </w:style>
-  <w:style w:type="paragraph" w:styleId="TOC6">
+  <w:style w:type="paragraph" w:styleId="ndice6">
     <w:name w:val="toc 6"/>
     <w:basedOn w:val="Normal"/>
     <w:next w:val="Normal"/>
@@ -5933,7 +5774,7 @@
       <w:szCs w:val="20"/>
     </w:rPr>
   </w:style>
-  <w:style w:type="paragraph" w:styleId="TOC7">
+  <w:style w:type="paragraph" w:styleId="ndice7">
     <w:name w:val="toc 7"/>
     <w:basedOn w:val="Normal"/>
     <w:next w:val="Normal"/>
@@ -5951,7 +5792,7 @@
       <w:szCs w:val="20"/>
     </w:rPr>
   </w:style>
-  <w:style w:type="paragraph" w:styleId="TOC8">
+  <w:style w:type="paragraph" w:styleId="ndice8">
     <w:name w:val="toc 8"/>
     <w:basedOn w:val="Normal"/>
     <w:next w:val="Normal"/>
@@ -5969,7 +5810,7 @@
       <w:szCs w:val="20"/>
     </w:rPr>
   </w:style>
-  <w:style w:type="paragraph" w:styleId="TOC9">
+  <w:style w:type="paragraph" w:styleId="ndice9">
     <w:name w:val="toc 9"/>
     <w:basedOn w:val="Normal"/>
     <w:next w:val="Normal"/>
@@ -5987,9 +5828,9 @@
       <w:szCs w:val="20"/>
     </w:rPr>
   </w:style>
-  <w:style w:type="table" w:styleId="TableGrid">
+  <w:style w:type="table" w:styleId="TabelacomGrelha">
     <w:name w:val="Table Grid"/>
-    <w:basedOn w:val="TableNormal"/>
+    <w:basedOn w:val="Tabelanormal"/>
     <w:uiPriority w:val="59"/>
     <w:rsid w:val="00DE4181"/>
     <w:pPr>
@@ -6006,7 +5847,7 @@
       </w:tblBorders>
     </w:tblPr>
   </w:style>
-  <w:style w:type="paragraph" w:styleId="Caption">
+  <w:style w:type="paragraph" w:styleId="Legenda">
     <w:name w:val="caption"/>
     <w:basedOn w:val="Normal"/>
     <w:next w:val="Normal"/>
@@ -6031,7 +5872,7 @@
       <w:szCs w:val="18"/>
     </w:rPr>
   </w:style>
-  <w:style w:type="paragraph" w:styleId="TableofFigures">
+  <w:style w:type="paragraph" w:styleId="ndicedeilustraes">
     <w:name w:val="table of figures"/>
     <w:basedOn w:val="Normal"/>
     <w:next w:val="Normal"/>
@@ -6075,9 +5916,9 @@
       <w:szCs w:val="24"/>
     </w:rPr>
   </w:style>
-  <w:style w:type="character" w:styleId="CommentReference">
+  <w:style w:type="character" w:styleId="Refdecomentrio">
     <w:name w:val="annotation reference"/>
-    <w:basedOn w:val="DefaultParagraphFont"/>
+    <w:basedOn w:val="Tipodeletrapredefinidodopargrafo"/>
     <w:uiPriority w:val="99"/>
     <w:semiHidden/>
     <w:unhideWhenUsed/>
@@ -6087,10 +5928,10 @@
       <w:szCs w:val="16"/>
     </w:rPr>
   </w:style>
-  <w:style w:type="paragraph" w:styleId="CommentText">
+  <w:style w:type="paragraph" w:styleId="Textodecomentrio">
     <w:name w:val="annotation text"/>
     <w:basedOn w:val="Normal"/>
-    <w:link w:val="CommentTextChar"/>
+    <w:link w:val="TextodecomentrioCarter"/>
     <w:uiPriority w:val="99"/>
     <w:semiHidden/>
     <w:unhideWhenUsed/>
@@ -6103,10 +5944,10 @@
       <w:szCs w:val="20"/>
     </w:rPr>
   </w:style>
-  <w:style w:type="character" w:customStyle="1" w:styleId="CommentTextChar">
-    <w:name w:val="Comment Text Char"/>
-    <w:basedOn w:val="DefaultParagraphFont"/>
-    <w:link w:val="CommentText"/>
+  <w:style w:type="character" w:customStyle="1" w:styleId="TextodecomentrioCarter">
+    <w:name w:val="Texto de comentário Caráter"/>
+    <w:basedOn w:val="Tipodeletrapredefinidodopargrafo"/>
+    <w:link w:val="Textodecomentrio"/>
     <w:uiPriority w:val="99"/>
     <w:semiHidden/>
     <w:rsid w:val="007B745A"/>
@@ -6116,11 +5957,11 @@
       <w:szCs w:val="20"/>
     </w:rPr>
   </w:style>
-  <w:style w:type="paragraph" w:styleId="CommentSubject">
+  <w:style w:type="paragraph" w:styleId="Assuntodecomentrio">
     <w:name w:val="annotation subject"/>
-    <w:basedOn w:val="CommentText"/>
-    <w:next w:val="CommentText"/>
-    <w:link w:val="CommentSubjectChar"/>
+    <w:basedOn w:val="Textodecomentrio"/>
+    <w:next w:val="Textodecomentrio"/>
+    <w:link w:val="AssuntodecomentrioCarter"/>
     <w:uiPriority w:val="99"/>
     <w:semiHidden/>
     <w:unhideWhenUsed/>
@@ -6130,10 +5971,10 @@
       <w:bCs/>
     </w:rPr>
   </w:style>
-  <w:style w:type="character" w:customStyle="1" w:styleId="CommentSubjectChar">
-    <w:name w:val="Comment Subject Char"/>
-    <w:basedOn w:val="CommentTextChar"/>
-    <w:link w:val="CommentSubject"/>
+  <w:style w:type="character" w:customStyle="1" w:styleId="AssuntodecomentrioCarter">
+    <w:name w:val="Assunto de comentário Caráter"/>
+    <w:basedOn w:val="TextodecomentrioCarter"/>
+    <w:link w:val="Assuntodecomentrio"/>
     <w:uiPriority w:val="99"/>
     <w:semiHidden/>
     <w:rsid w:val="007B745A"/>
@@ -6145,9 +5986,9 @@
       <w:szCs w:val="20"/>
     </w:rPr>
   </w:style>
-  <w:style w:type="character" w:styleId="Strong">
+  <w:style w:type="character" w:styleId="Forte">
     <w:name w:val="Strong"/>
-    <w:basedOn w:val="DefaultParagraphFont"/>
+    <w:basedOn w:val="Tipodeletrapredefinidodopargrafo"/>
     <w:uiPriority w:val="22"/>
     <w:qFormat/>
     <w:rsid w:val="00C27E26"/>
@@ -6156,7 +5997,7 @@
       <w:bCs/>
     </w:rPr>
   </w:style>
-  <w:style w:type="paragraph" w:styleId="Bibliography">
+  <w:style w:type="paragraph" w:styleId="Bibliografia">
     <w:name w:val="Bibliography"/>
     <w:basedOn w:val="Normal"/>
     <w:next w:val="Normal"/>
@@ -6164,9 +6005,9 @@
     <w:unhideWhenUsed/>
     <w:rsid w:val="009C2EF2"/>
   </w:style>
-  <w:style w:type="table" w:styleId="GridTable3">
+  <w:style w:type="table" w:styleId="TabeladeGrelha3">
     <w:name w:val="Grid Table 3"/>
-    <w:basedOn w:val="TableNormal"/>
+    <w:basedOn w:val="Tabelanormal"/>
     <w:uiPriority w:val="48"/>
     <w:rsid w:val="00DB29C4"/>
     <w:pPr>
@@ -6300,9 +6141,9 @@
       </w:tcPr>
     </w:tblStylePr>
   </w:style>
-  <w:style w:type="table" w:styleId="GridTable7Colourful">
+  <w:style w:type="table" w:styleId="TabeladeGrelha7Colorida">
     <w:name w:val="Grid Table 7 Colorful"/>
-    <w:basedOn w:val="TableNormal"/>
+    <w:basedOn w:val="Tabelanormal"/>
     <w:uiPriority w:val="52"/>
     <w:rsid w:val="00DB29C4"/>
     <w:pPr>
@@ -6439,9 +6280,9 @@
       </w:tcPr>
     </w:tblStylePr>
   </w:style>
-  <w:style w:type="table" w:styleId="GridTable6Colourful">
+  <w:style w:type="table" w:styleId="TabeladeGrelha6Colorida">
     <w:name w:val="Grid Table 6 Colorful"/>
-    <w:basedOn w:val="TableNormal"/>
+    <w:basedOn w:val="Tabelanormal"/>
     <w:uiPriority w:val="51"/>
     <w:rsid w:val="00A4641C"/>
     <w:pPr>

</xml_diff>

<commit_message>
LAPR5-166 #rgpd #implementation RGPD App Prints
</commit_message>
<xml_diff>
--- a/doc/Sprint D/rgpd/G51_3DI_RGPD_Report.docx
+++ b/doc/Sprint D/rgpd/G51_3DI_RGPD_Report.docx
@@ -627,7 +627,7 @@
         <w:rPr>
           <w:noProof/>
         </w:rPr>
-        <w:instrText xml:space="preserve"> PAGEREF _Toc93858418 \h </w:instrText>
+        <w:instrText xml:space="preserve"> PAGEREF _Toc93868016 \h </w:instrText>
       </w:r>
       <w:r>
         <w:rPr>
@@ -704,7 +704,7 @@
         <w:rPr>
           <w:noProof/>
         </w:rPr>
-        <w:instrText xml:space="preserve"> PAGEREF _Toc93858419 \h </w:instrText>
+        <w:instrText xml:space="preserve"> PAGEREF _Toc93868017 \h </w:instrText>
       </w:r>
       <w:r>
         <w:rPr>
@@ -781,7 +781,7 @@
         <w:rPr>
           <w:noProof/>
         </w:rPr>
-        <w:instrText xml:space="preserve"> PAGEREF _Toc93858420 \h </w:instrText>
+        <w:instrText xml:space="preserve"> PAGEREF _Toc93868018 \h </w:instrText>
       </w:r>
       <w:r>
         <w:rPr>
@@ -858,7 +858,7 @@
         <w:rPr>
           <w:noProof/>
         </w:rPr>
-        <w:instrText xml:space="preserve"> PAGEREF _Toc93858421 \h </w:instrText>
+        <w:instrText xml:space="preserve"> PAGEREF _Toc93868019 \h </w:instrText>
       </w:r>
       <w:r>
         <w:rPr>
@@ -935,7 +935,7 @@
         <w:rPr>
           <w:noProof/>
         </w:rPr>
-        <w:instrText xml:space="preserve"> PAGEREF _Toc93858422 \h </w:instrText>
+        <w:instrText xml:space="preserve"> PAGEREF _Toc93868020 \h </w:instrText>
       </w:r>
       <w:r>
         <w:rPr>
@@ -1015,7 +1015,7 @@
         <w:rPr>
           <w:noProof/>
         </w:rPr>
-        <w:instrText xml:space="preserve"> PAGEREF _Toc93858423 \h </w:instrText>
+        <w:instrText xml:space="preserve"> PAGEREF _Toc93868021 \h </w:instrText>
       </w:r>
       <w:r>
         <w:rPr>
@@ -1095,7 +1095,7 @@
         <w:rPr>
           <w:noProof/>
         </w:rPr>
-        <w:instrText xml:space="preserve"> PAGEREF _Toc93858424 \h </w:instrText>
+        <w:instrText xml:space="preserve"> PAGEREF _Toc93868022 \h </w:instrText>
       </w:r>
       <w:r>
         <w:rPr>
@@ -1175,7 +1175,7 @@
         <w:rPr>
           <w:noProof/>
         </w:rPr>
-        <w:instrText xml:space="preserve"> PAGEREF _Toc93858425 \h </w:instrText>
+        <w:instrText xml:space="preserve"> PAGEREF _Toc93868023 \h </w:instrText>
       </w:r>
       <w:r>
         <w:rPr>
@@ -1252,7 +1252,7 @@
         <w:rPr>
           <w:noProof/>
         </w:rPr>
-        <w:instrText xml:space="preserve"> PAGEREF _Toc93858426 \h </w:instrText>
+        <w:instrText xml:space="preserve"> PAGEREF _Toc93868024 \h </w:instrText>
       </w:r>
       <w:r>
         <w:rPr>
@@ -1329,7 +1329,7 @@
         <w:rPr>
           <w:noProof/>
         </w:rPr>
-        <w:instrText xml:space="preserve"> PAGEREF _Toc93858427 \h </w:instrText>
+        <w:instrText xml:space="preserve"> PAGEREF _Toc93868025 \h </w:instrText>
       </w:r>
       <w:r>
         <w:rPr>
@@ -1406,7 +1406,7 @@
         <w:rPr>
           <w:noProof/>
         </w:rPr>
-        <w:instrText xml:space="preserve"> PAGEREF _Toc93858428 \h </w:instrText>
+        <w:instrText xml:space="preserve"> PAGEREF _Toc93868026 \h </w:instrText>
       </w:r>
       <w:r>
         <w:rPr>
@@ -1483,7 +1483,7 @@
         <w:rPr>
           <w:noProof/>
         </w:rPr>
-        <w:instrText xml:space="preserve"> PAGEREF _Toc93858429 \h </w:instrText>
+        <w:instrText xml:space="preserve"> PAGEREF _Toc93868027 \h </w:instrText>
       </w:r>
       <w:r>
         <w:rPr>
@@ -1560,7 +1560,7 @@
         <w:rPr>
           <w:noProof/>
         </w:rPr>
-        <w:instrText xml:space="preserve"> PAGEREF _Toc93858430 \h </w:instrText>
+        <w:instrText xml:space="preserve"> PAGEREF _Toc93868028 \h </w:instrText>
       </w:r>
       <w:r>
         <w:rPr>
@@ -1619,7 +1619,7 @@
         <w:rPr>
           <w:noProof/>
         </w:rPr>
-        <w:t>Contéudo Publicado</w:t>
+        <w:t>Conteúdo Publicado</w:t>
       </w:r>
       <w:r>
         <w:rPr>
@@ -1637,7 +1637,7 @@
         <w:rPr>
           <w:noProof/>
         </w:rPr>
-        <w:instrText xml:space="preserve"> PAGEREF _Toc93858431 \h </w:instrText>
+        <w:instrText xml:space="preserve"> PAGEREF _Toc93868029 \h </w:instrText>
       </w:r>
       <w:r>
         <w:rPr>
@@ -1714,7 +1714,7 @@
         <w:rPr>
           <w:noProof/>
         </w:rPr>
-        <w:instrText xml:space="preserve"> PAGEREF _Toc93858432 \h </w:instrText>
+        <w:instrText xml:space="preserve"> PAGEREF _Toc93868030 \h </w:instrText>
       </w:r>
       <w:r>
         <w:rPr>
@@ -1732,6 +1732,477 @@
           <w:noProof/>
         </w:rPr>
         <w:t>9</w:t>
+      </w:r>
+      <w:r>
+        <w:rPr>
+          <w:noProof/>
+        </w:rPr>
+        <w:fldChar w:fldCharType="end"/>
+      </w:r>
+    </w:p>
+    <w:p>
+      <w:pPr>
+        <w:pStyle w:val="TOC2"/>
+        <w:rPr>
+          <w:rFonts w:asciiTheme="minorHAnsi" w:eastAsiaTheme="minorEastAsia" w:hAnsiTheme="minorHAnsi" w:cstheme="minorBidi"/>
+          <w:bCs w:val="0"/>
+          <w:noProof/>
+          <w:color w:val="auto"/>
+          <w:szCs w:val="24"/>
+          <w:lang w:val="en-PT" w:eastAsia="en-GB"/>
+        </w:rPr>
+      </w:pPr>
+      <w:r>
+        <w:rPr>
+          <w:noProof/>
+        </w:rPr>
+        <w:t>3.1.</w:t>
+      </w:r>
+      <w:r>
+        <w:rPr>
+          <w:rFonts w:asciiTheme="minorHAnsi" w:eastAsiaTheme="minorEastAsia" w:hAnsiTheme="minorHAnsi" w:cstheme="minorBidi"/>
+          <w:bCs w:val="0"/>
+          <w:noProof/>
+          <w:color w:val="auto"/>
+          <w:szCs w:val="24"/>
+          <w:lang w:val="en-PT" w:eastAsia="en-GB"/>
+        </w:rPr>
+        <w:tab/>
+      </w:r>
+      <w:r>
+        <w:rPr>
+          <w:noProof/>
+        </w:rPr>
+        <w:t>Recolha de Consentimento</w:t>
+      </w:r>
+      <w:r>
+        <w:rPr>
+          <w:noProof/>
+        </w:rPr>
+        <w:tab/>
+      </w:r>
+      <w:r>
+        <w:rPr>
+          <w:noProof/>
+        </w:rPr>
+        <w:fldChar w:fldCharType="begin"/>
+      </w:r>
+      <w:r>
+        <w:rPr>
+          <w:noProof/>
+        </w:rPr>
+        <w:instrText xml:space="preserve"> PAGEREF _Toc93868031 \h </w:instrText>
+      </w:r>
+      <w:r>
+        <w:rPr>
+          <w:noProof/>
+        </w:rPr>
+      </w:r>
+      <w:r>
+        <w:rPr>
+          <w:noProof/>
+        </w:rPr>
+        <w:fldChar w:fldCharType="separate"/>
+      </w:r>
+      <w:r>
+        <w:rPr>
+          <w:noProof/>
+        </w:rPr>
+        <w:t>9</w:t>
+      </w:r>
+      <w:r>
+        <w:rPr>
+          <w:noProof/>
+        </w:rPr>
+        <w:fldChar w:fldCharType="end"/>
+      </w:r>
+    </w:p>
+    <w:p>
+      <w:pPr>
+        <w:pStyle w:val="TOC2"/>
+        <w:rPr>
+          <w:rFonts w:asciiTheme="minorHAnsi" w:eastAsiaTheme="minorEastAsia" w:hAnsiTheme="minorHAnsi" w:cstheme="minorBidi"/>
+          <w:bCs w:val="0"/>
+          <w:noProof/>
+          <w:color w:val="auto"/>
+          <w:szCs w:val="24"/>
+          <w:lang w:val="en-PT" w:eastAsia="en-GB"/>
+        </w:rPr>
+      </w:pPr>
+      <w:r>
+        <w:rPr>
+          <w:noProof/>
+        </w:rPr>
+        <w:t>3.2.</w:t>
+      </w:r>
+      <w:r>
+        <w:rPr>
+          <w:rFonts w:asciiTheme="minorHAnsi" w:eastAsiaTheme="minorEastAsia" w:hAnsiTheme="minorHAnsi" w:cstheme="minorBidi"/>
+          <w:bCs w:val="0"/>
+          <w:noProof/>
+          <w:color w:val="auto"/>
+          <w:szCs w:val="24"/>
+          <w:lang w:val="en-PT" w:eastAsia="en-GB"/>
+        </w:rPr>
+        <w:tab/>
+      </w:r>
+      <w:r>
+        <w:rPr>
+          <w:noProof/>
+        </w:rPr>
+        <w:t>Dever de Informação</w:t>
+      </w:r>
+      <w:r>
+        <w:rPr>
+          <w:noProof/>
+        </w:rPr>
+        <w:tab/>
+      </w:r>
+      <w:r>
+        <w:rPr>
+          <w:noProof/>
+        </w:rPr>
+        <w:fldChar w:fldCharType="begin"/>
+      </w:r>
+      <w:r>
+        <w:rPr>
+          <w:noProof/>
+        </w:rPr>
+        <w:instrText xml:space="preserve"> PAGEREF _Toc93868032 \h </w:instrText>
+      </w:r>
+      <w:r>
+        <w:rPr>
+          <w:noProof/>
+        </w:rPr>
+      </w:r>
+      <w:r>
+        <w:rPr>
+          <w:noProof/>
+        </w:rPr>
+        <w:fldChar w:fldCharType="separate"/>
+      </w:r>
+      <w:r>
+        <w:rPr>
+          <w:noProof/>
+        </w:rPr>
+        <w:t>10</w:t>
+      </w:r>
+      <w:r>
+        <w:rPr>
+          <w:noProof/>
+        </w:rPr>
+        <w:fldChar w:fldCharType="end"/>
+      </w:r>
+    </w:p>
+    <w:p>
+      <w:pPr>
+        <w:pStyle w:val="TOC2"/>
+        <w:rPr>
+          <w:rFonts w:asciiTheme="minorHAnsi" w:eastAsiaTheme="minorEastAsia" w:hAnsiTheme="minorHAnsi" w:cstheme="minorBidi"/>
+          <w:bCs w:val="0"/>
+          <w:noProof/>
+          <w:color w:val="auto"/>
+          <w:szCs w:val="24"/>
+          <w:lang w:val="en-PT" w:eastAsia="en-GB"/>
+        </w:rPr>
+      </w:pPr>
+      <w:r>
+        <w:rPr>
+          <w:noProof/>
+        </w:rPr>
+        <w:t>3.3.</w:t>
+      </w:r>
+      <w:r>
+        <w:rPr>
+          <w:rFonts w:asciiTheme="minorHAnsi" w:eastAsiaTheme="minorEastAsia" w:hAnsiTheme="minorHAnsi" w:cstheme="minorBidi"/>
+          <w:bCs w:val="0"/>
+          <w:noProof/>
+          <w:color w:val="auto"/>
+          <w:szCs w:val="24"/>
+          <w:lang w:val="en-PT" w:eastAsia="en-GB"/>
+        </w:rPr>
+        <w:tab/>
+      </w:r>
+      <w:r>
+        <w:rPr>
+          <w:noProof/>
+        </w:rPr>
+        <w:t>Direito ao Esquecimento</w:t>
+      </w:r>
+      <w:r>
+        <w:rPr>
+          <w:noProof/>
+        </w:rPr>
+        <w:tab/>
+      </w:r>
+      <w:r>
+        <w:rPr>
+          <w:noProof/>
+        </w:rPr>
+        <w:fldChar w:fldCharType="begin"/>
+      </w:r>
+      <w:r>
+        <w:rPr>
+          <w:noProof/>
+        </w:rPr>
+        <w:instrText xml:space="preserve"> PAGEREF _Toc93868033 \h </w:instrText>
+      </w:r>
+      <w:r>
+        <w:rPr>
+          <w:noProof/>
+        </w:rPr>
+      </w:r>
+      <w:r>
+        <w:rPr>
+          <w:noProof/>
+        </w:rPr>
+        <w:fldChar w:fldCharType="separate"/>
+      </w:r>
+      <w:r>
+        <w:rPr>
+          <w:noProof/>
+        </w:rPr>
+        <w:t>12</w:t>
+      </w:r>
+      <w:r>
+        <w:rPr>
+          <w:noProof/>
+        </w:rPr>
+        <w:fldChar w:fldCharType="end"/>
+      </w:r>
+    </w:p>
+    <w:p>
+      <w:pPr>
+        <w:pStyle w:val="TOC3"/>
+        <w:tabs>
+          <w:tab w:val="left" w:pos="1680"/>
+        </w:tabs>
+        <w:rPr>
+          <w:rFonts w:asciiTheme="minorHAnsi" w:eastAsiaTheme="minorEastAsia" w:hAnsiTheme="minorHAnsi" w:cstheme="minorBidi"/>
+          <w:noProof/>
+          <w:color w:val="auto"/>
+          <w:szCs w:val="24"/>
+          <w:lang w:val="en-PT" w:eastAsia="en-GB"/>
+        </w:rPr>
+      </w:pPr>
+      <w:r>
+        <w:rPr>
+          <w:rFonts w:eastAsia="Times New Roman" w:cs="Times New Roman"/>
+          <w:noProof/>
+        </w:rPr>
+        <w:t>3.3.1.1.</w:t>
+      </w:r>
+      <w:r>
+        <w:rPr>
+          <w:rFonts w:asciiTheme="minorHAnsi" w:eastAsiaTheme="minorEastAsia" w:hAnsiTheme="minorHAnsi" w:cstheme="minorBidi"/>
+          <w:noProof/>
+          <w:color w:val="auto"/>
+          <w:szCs w:val="24"/>
+          <w:lang w:val="en-PT" w:eastAsia="en-GB"/>
+        </w:rPr>
+        <w:tab/>
+      </w:r>
+      <w:r>
+        <w:rPr>
+          <w:rFonts w:eastAsia="Times New Roman" w:cs="Times New Roman"/>
+          <w:noProof/>
+        </w:rPr>
+        <w:t>Revocação do Consentimento</w:t>
+      </w:r>
+      <w:r>
+        <w:rPr>
+          <w:noProof/>
+        </w:rPr>
+        <w:tab/>
+      </w:r>
+      <w:r>
+        <w:rPr>
+          <w:noProof/>
+        </w:rPr>
+        <w:fldChar w:fldCharType="begin"/>
+      </w:r>
+      <w:r>
+        <w:rPr>
+          <w:noProof/>
+        </w:rPr>
+        <w:instrText xml:space="preserve"> PAGEREF _Toc93868034 \h </w:instrText>
+      </w:r>
+      <w:r>
+        <w:rPr>
+          <w:noProof/>
+        </w:rPr>
+      </w:r>
+      <w:r>
+        <w:rPr>
+          <w:noProof/>
+        </w:rPr>
+        <w:fldChar w:fldCharType="separate"/>
+      </w:r>
+      <w:r>
+        <w:rPr>
+          <w:noProof/>
+        </w:rPr>
+        <w:t>12</w:t>
+      </w:r>
+      <w:r>
+        <w:rPr>
+          <w:noProof/>
+        </w:rPr>
+        <w:fldChar w:fldCharType="end"/>
+      </w:r>
+    </w:p>
+    <w:p>
+      <w:pPr>
+        <w:pStyle w:val="TOC3"/>
+        <w:tabs>
+          <w:tab w:val="left" w:pos="1680"/>
+        </w:tabs>
+        <w:rPr>
+          <w:rFonts w:asciiTheme="minorHAnsi" w:eastAsiaTheme="minorEastAsia" w:hAnsiTheme="minorHAnsi" w:cstheme="minorBidi"/>
+          <w:noProof/>
+          <w:color w:val="auto"/>
+          <w:szCs w:val="24"/>
+          <w:lang w:val="en-PT" w:eastAsia="en-GB"/>
+        </w:rPr>
+      </w:pPr>
+      <w:r>
+        <w:rPr>
+          <w:rFonts w:eastAsia="Times New Roman" w:cs="Times New Roman"/>
+          <w:noProof/>
+        </w:rPr>
+        <w:t>3.3.1.1.</w:t>
+      </w:r>
+      <w:r>
+        <w:rPr>
+          <w:rFonts w:asciiTheme="minorHAnsi" w:eastAsiaTheme="minorEastAsia" w:hAnsiTheme="minorHAnsi" w:cstheme="minorBidi"/>
+          <w:noProof/>
+          <w:color w:val="auto"/>
+          <w:szCs w:val="24"/>
+          <w:lang w:val="en-PT" w:eastAsia="en-GB"/>
+        </w:rPr>
+        <w:tab/>
+      </w:r>
+      <w:r>
+        <w:rPr>
+          <w:rFonts w:eastAsia="Times New Roman" w:cs="Times New Roman"/>
+          <w:noProof/>
+        </w:rPr>
+        <w:t>Desativação de uma Conta de Jogador</w:t>
+      </w:r>
+      <w:r>
+        <w:rPr>
+          <w:noProof/>
+        </w:rPr>
+        <w:tab/>
+      </w:r>
+      <w:r>
+        <w:rPr>
+          <w:noProof/>
+        </w:rPr>
+        <w:fldChar w:fldCharType="begin"/>
+      </w:r>
+      <w:r>
+        <w:rPr>
+          <w:noProof/>
+        </w:rPr>
+        <w:instrText xml:space="preserve"> PAGEREF _Toc93868035 \h </w:instrText>
+      </w:r>
+      <w:r>
+        <w:rPr>
+          <w:noProof/>
+        </w:rPr>
+      </w:r>
+      <w:r>
+        <w:rPr>
+          <w:noProof/>
+        </w:rPr>
+        <w:fldChar w:fldCharType="separate"/>
+      </w:r>
+      <w:r>
+        <w:rPr>
+          <w:noProof/>
+        </w:rPr>
+        <w:t>12</w:t>
+      </w:r>
+      <w:r>
+        <w:rPr>
+          <w:noProof/>
+        </w:rPr>
+        <w:fldChar w:fldCharType="end"/>
+      </w:r>
+    </w:p>
+    <w:p>
+      <w:pPr>
+        <w:pStyle w:val="TOC3"/>
+        <w:tabs>
+          <w:tab w:val="left" w:pos="1680"/>
+        </w:tabs>
+        <w:rPr>
+          <w:rFonts w:asciiTheme="minorHAnsi" w:eastAsiaTheme="minorEastAsia" w:hAnsiTheme="minorHAnsi" w:cstheme="minorBidi"/>
+          <w:noProof/>
+          <w:color w:val="auto"/>
+          <w:szCs w:val="24"/>
+          <w:lang w:val="en-PT" w:eastAsia="en-GB"/>
+        </w:rPr>
+      </w:pPr>
+      <w:r>
+        <w:rPr>
+          <w:rFonts w:eastAsia="Times New Roman" w:cs="Times New Roman"/>
+          <w:noProof/>
+        </w:rPr>
+        <w:t>3.3.1.1.</w:t>
+      </w:r>
+      <w:r>
+        <w:rPr>
+          <w:rFonts w:asciiTheme="minorHAnsi" w:eastAsiaTheme="minorEastAsia" w:hAnsiTheme="minorHAnsi" w:cstheme="minorBidi"/>
+          <w:noProof/>
+          <w:color w:val="auto"/>
+          <w:szCs w:val="24"/>
+          <w:lang w:val="en-PT" w:eastAsia="en-GB"/>
+        </w:rPr>
+        <w:tab/>
+      </w:r>
+      <w:r>
+        <w:rPr>
+          <w:rFonts w:eastAsia="Times New Roman" w:cs="Times New Roman"/>
+          <w:noProof/>
+        </w:rPr>
+        <w:t>Eliminação de uma Conta de Jogador</w:t>
+      </w:r>
+      <w:r>
+        <w:rPr>
+          <w:noProof/>
+        </w:rPr>
+        <w:tab/>
+      </w:r>
+      <w:r>
+        <w:rPr>
+          <w:noProof/>
+        </w:rPr>
+        <w:fldChar w:fldCharType="begin"/>
+      </w:r>
+      <w:r>
+        <w:rPr>
+          <w:noProof/>
+        </w:rPr>
+        <w:instrText xml:space="preserve"> PAGEREF _Toc93868036 \h </w:instrText>
+      </w:r>
+      <w:r>
+        <w:rPr>
+          <w:noProof/>
+        </w:rPr>
+      </w:r>
+      <w:r>
+        <w:rPr>
+          <w:noProof/>
+        </w:rPr>
+        <w:fldChar w:fldCharType="separate"/>
+      </w:r>
+      <w:r>
+        <w:rPr>
+          <w:noProof/>
+        </w:rPr>
+        <w:t>13</w:t>
       </w:r>
       <w:r>
         <w:rPr>
@@ -1770,7 +2241,7 @@
       <w:pPr>
         <w:pStyle w:val="Heading1"/>
       </w:pPr>
-      <w:bookmarkStart w:id="1" w:name="_Toc93858418"/>
+      <w:bookmarkStart w:id="1" w:name="_Toc93868016"/>
       <w:r>
         <w:lastRenderedPageBreak/>
         <w:t>Política de Privacidade</w:t>
@@ -1784,7 +2255,7 @@
       <w:r>
         <w:t xml:space="preserve"> </w:t>
       </w:r>
-      <w:bookmarkStart w:id="2" w:name="_Toc93858419"/>
+      <w:bookmarkStart w:id="2" w:name="_Toc93868017"/>
       <w:r>
         <w:t>Recolha de informação e Dados Pessoais</w:t>
       </w:r>
@@ -2196,7 +2667,7 @@
       <w:pPr>
         <w:pStyle w:val="Heading2"/>
       </w:pPr>
-      <w:bookmarkStart w:id="3" w:name="_Toc93858420"/>
+      <w:bookmarkStart w:id="3" w:name="_Toc93868018"/>
       <w:r>
         <w:t>Utilização e Finalidade dos Dados Recolhidos</w:t>
       </w:r>
@@ -2742,7 +3213,7 @@
       <w:pPr>
         <w:pStyle w:val="Heading2"/>
       </w:pPr>
-      <w:bookmarkStart w:id="4" w:name="_Toc93858421"/>
+      <w:bookmarkStart w:id="4" w:name="_Toc93868019"/>
       <w:r>
         <w:lastRenderedPageBreak/>
         <w:t>R</w:t>
@@ -3131,7 +3602,7 @@
       <w:pPr>
         <w:pStyle w:val="Heading2"/>
       </w:pPr>
-      <w:bookmarkStart w:id="5" w:name="_Toc93858422"/>
+      <w:bookmarkStart w:id="5" w:name="_Toc93868020"/>
       <w:r>
         <w:t>Prazo de Conservação dos Dados Pessoais</w:t>
       </w:r>
@@ -3190,7 +3661,7 @@
           <w:szCs w:val="24"/>
         </w:rPr>
       </w:pPr>
-      <w:bookmarkStart w:id="6" w:name="_Toc93858423"/>
+      <w:bookmarkStart w:id="6" w:name="_Toc93868021"/>
       <w:r>
         <w:rPr>
           <w:rFonts w:eastAsia="Times New Roman" w:cs="Times New Roman"/>
@@ -3236,7 +3707,7 @@
           <w:szCs w:val="24"/>
         </w:rPr>
       </w:pPr>
-      <w:bookmarkStart w:id="7" w:name="_Toc93858424"/>
+      <w:bookmarkStart w:id="7" w:name="_Toc93868022"/>
       <w:r>
         <w:rPr>
           <w:rFonts w:eastAsia="Times New Roman" w:cs="Times New Roman"/>
@@ -3305,7 +3776,7 @@
           <w:szCs w:val="24"/>
         </w:rPr>
       </w:pPr>
-      <w:bookmarkStart w:id="8" w:name="_Toc93858425"/>
+      <w:bookmarkStart w:id="8" w:name="_Toc93868023"/>
       <w:r>
         <w:rPr>
           <w:rFonts w:eastAsia="Times New Roman" w:cs="Times New Roman"/>
@@ -3334,7 +3805,7 @@
       <w:pPr>
         <w:pStyle w:val="Heading2"/>
       </w:pPr>
-      <w:bookmarkStart w:id="9" w:name="_Toc93858426"/>
+      <w:bookmarkStart w:id="9" w:name="_Toc93868024"/>
       <w:r>
         <w:t>Fundamento de Licitude</w:t>
       </w:r>
@@ -3520,7 +3991,7 @@
       <w:pPr>
         <w:pStyle w:val="Heading2"/>
       </w:pPr>
-      <w:bookmarkStart w:id="10" w:name="_Toc93858427"/>
+      <w:bookmarkStart w:id="10" w:name="_Toc93868025"/>
       <w:r>
         <w:t>Revocação do Consentimento</w:t>
       </w:r>
@@ -3602,7 +4073,7 @@
       <w:pPr>
         <w:pStyle w:val="Heading2"/>
       </w:pPr>
-      <w:bookmarkStart w:id="11" w:name="_Toc93858428"/>
+      <w:bookmarkStart w:id="11" w:name="_Toc93868026"/>
       <w:r>
         <w:t>Direitos do Utilizador</w:t>
       </w:r>
@@ -3921,7 +4392,7 @@
       <w:pPr>
         <w:pStyle w:val="Heading1"/>
       </w:pPr>
-      <w:bookmarkStart w:id="12" w:name="_Toc93858429"/>
+      <w:bookmarkStart w:id="12" w:name="_Toc93868027"/>
       <w:r>
         <w:t>Termos de Uso</w:t>
       </w:r>
@@ -3934,7 +4405,7 @@
       <w:r>
         <w:t xml:space="preserve"> </w:t>
       </w:r>
-      <w:bookmarkStart w:id="13" w:name="_Toc93858430"/>
+      <w:bookmarkStart w:id="13" w:name="_Toc93868028"/>
       <w:r>
         <w:t>Utilizador</w:t>
       </w:r>
@@ -3984,7 +4455,7 @@
       <w:pPr>
         <w:pStyle w:val="Heading2"/>
       </w:pPr>
-      <w:bookmarkStart w:id="14" w:name="_Toc93858431"/>
+      <w:bookmarkStart w:id="14" w:name="_Toc93868029"/>
       <w:r>
         <w:t>Conteúdo</w:t>
       </w:r>
@@ -4104,7 +4575,7 @@
       <w:pPr>
         <w:pStyle w:val="Heading1"/>
       </w:pPr>
-      <w:bookmarkStart w:id="15" w:name="_Toc93858432"/>
+      <w:bookmarkStart w:id="15" w:name="_Toc93868030"/>
       <w:r>
         <w:t>Demonstração da Aplicação da Política de Privacidade na Aplicação</w:t>
       </w:r>
@@ -4114,9 +4585,11 @@
       <w:pPr>
         <w:pStyle w:val="Heading2"/>
       </w:pPr>
+      <w:bookmarkStart w:id="16" w:name="_Toc93868031"/>
       <w:r>
         <w:t>Recolha de Consentimento</w:t>
       </w:r>
+      <w:bookmarkEnd w:id="16"/>
     </w:p>
     <w:p>
       <w:pPr>
@@ -4181,10 +4654,12 @@
       <w:pPr>
         <w:pStyle w:val="Heading2"/>
       </w:pPr>
+      <w:bookmarkStart w:id="17" w:name="_Toc93868032"/>
       <w:r>
         <w:lastRenderedPageBreak/>
         <w:t>Dever de Informação</w:t>
       </w:r>
+      <w:bookmarkEnd w:id="17"/>
     </w:p>
     <w:p/>
     <w:p>
@@ -4358,16 +4833,303 @@
       <w:pPr>
         <w:pStyle w:val="Heading2"/>
       </w:pPr>
+      <w:bookmarkStart w:id="18" w:name="_Toc93868033"/>
       <w:r>
         <w:lastRenderedPageBreak/>
         <w:t>Direito ao Esquecimento</w:t>
       </w:r>
-    </w:p>
-    <w:p/>
+      <w:bookmarkEnd w:id="18"/>
+    </w:p>
+    <w:p>
+      <w:pPr>
+        <w:pStyle w:val="Heading3"/>
+        <w:numPr>
+          <w:ilvl w:val="3"/>
+          <w:numId w:val="1"/>
+        </w:numPr>
+        <w:rPr>
+          <w:rFonts w:eastAsia="Times New Roman" w:cs="Times New Roman"/>
+          <w:color w:val="000000" w:themeColor="text1"/>
+          <w:szCs w:val="24"/>
+        </w:rPr>
+      </w:pPr>
+      <w:bookmarkStart w:id="19" w:name="_Toc93868034"/>
+      <w:r>
+        <w:rPr>
+          <w:rFonts w:eastAsia="Times New Roman" w:cs="Times New Roman"/>
+          <w:color w:val="000000" w:themeColor="text1"/>
+          <w:szCs w:val="24"/>
+        </w:rPr>
+        <w:t>Revocação do Consentimento</w:t>
+      </w:r>
+      <w:bookmarkEnd w:id="19"/>
+    </w:p>
     <w:p>
       <w:pPr>
         <w:ind w:firstLine="0"/>
       </w:pPr>
+    </w:p>
+    <w:p>
+      <w:pPr>
+        <w:ind w:firstLine="0"/>
+      </w:pPr>
+      <w:r>
+        <w:rPr>
+          <w:noProof/>
+        </w:rPr>
+        <w:drawing>
+          <wp:inline distT="0" distB="0" distL="0" distR="0" wp14:anchorId="070CBE6A" wp14:editId="4762AFA2">
+            <wp:extent cx="5400040" cy="2715895"/>
+            <wp:effectExtent l="0" t="0" r="0" b="1905"/>
+            <wp:docPr id="32" name="Picture 32" descr="Graphical user interface, application, website&#10;&#10;Description automatically generated"/>
+            <wp:cNvGraphicFramePr>
+              <a:graphicFrameLocks xmlns:a="http://schemas.openxmlformats.org/drawingml/2006/main" noChangeAspect="1"/>
+            </wp:cNvGraphicFramePr>
+            <a:graphic xmlns:a="http://schemas.openxmlformats.org/drawingml/2006/main">
+              <a:graphicData uri="http://schemas.openxmlformats.org/drawingml/2006/picture">
+                <pic:pic xmlns:pic="http://schemas.openxmlformats.org/drawingml/2006/picture">
+                  <pic:nvPicPr>
+                    <pic:cNvPr id="32" name="Picture 32" descr="Graphical user interface, application, website&#10;&#10;Description automatically generated"/>
+                    <pic:cNvPicPr/>
+                  </pic:nvPicPr>
+                  <pic:blipFill>
+                    <a:blip r:embed="rId17" cstate="print">
+                      <a:extLst>
+                        <a:ext uri="{28A0092B-C50C-407E-A947-70E740481C1C}">
+                          <a14:useLocalDpi xmlns:a14="http://schemas.microsoft.com/office/drawing/2010/main" val="0"/>
+                        </a:ext>
+                      </a:extLst>
+                    </a:blip>
+                    <a:stretch>
+                      <a:fillRect/>
+                    </a:stretch>
+                  </pic:blipFill>
+                  <pic:spPr>
+                    <a:xfrm>
+                      <a:off x="0" y="0"/>
+                      <a:ext cx="5400040" cy="2715895"/>
+                    </a:xfrm>
+                    <a:prstGeom prst="rect">
+                      <a:avLst/>
+                    </a:prstGeom>
+                  </pic:spPr>
+                </pic:pic>
+              </a:graphicData>
+            </a:graphic>
+          </wp:inline>
+        </w:drawing>
+      </w:r>
+    </w:p>
+    <w:p>
+      <w:pPr>
+        <w:ind w:firstLine="0"/>
+      </w:pPr>
+    </w:p>
+    <w:p>
+      <w:pPr>
+        <w:pStyle w:val="Heading3"/>
+        <w:numPr>
+          <w:ilvl w:val="3"/>
+          <w:numId w:val="7"/>
+        </w:numPr>
+        <w:rPr>
+          <w:rFonts w:eastAsia="Times New Roman" w:cs="Times New Roman"/>
+          <w:color w:val="000000" w:themeColor="text1"/>
+          <w:szCs w:val="24"/>
+        </w:rPr>
+      </w:pPr>
+      <w:bookmarkStart w:id="20" w:name="_Toc93868035"/>
+      <w:r>
+        <w:rPr>
+          <w:rFonts w:eastAsia="Times New Roman" w:cs="Times New Roman"/>
+          <w:color w:val="000000" w:themeColor="text1"/>
+          <w:szCs w:val="24"/>
+        </w:rPr>
+        <w:t>Desativação de uma Conta de Jogador</w:t>
+      </w:r>
+      <w:bookmarkEnd w:id="20"/>
+    </w:p>
+    <w:p>
+      <w:pPr>
+        <w:ind w:firstLine="0"/>
+      </w:pPr>
+    </w:p>
+    <w:p>
+      <w:pPr>
+        <w:ind w:firstLine="0"/>
+      </w:pPr>
+      <w:r>
+        <w:rPr>
+          <w:noProof/>
+        </w:rPr>
+        <w:drawing>
+          <wp:inline distT="0" distB="0" distL="0" distR="0" wp14:anchorId="6DCC7E7A" wp14:editId="10BB6051">
+            <wp:extent cx="5400040" cy="3063240"/>
+            <wp:effectExtent l="0" t="0" r="0" b="0"/>
+            <wp:docPr id="33" name="Picture 33" descr="Graphical user interface, application, website&#10;&#10;Description automatically generated"/>
+            <wp:cNvGraphicFramePr>
+              <a:graphicFrameLocks xmlns:a="http://schemas.openxmlformats.org/drawingml/2006/main" noChangeAspect="1"/>
+            </wp:cNvGraphicFramePr>
+            <a:graphic xmlns:a="http://schemas.openxmlformats.org/drawingml/2006/main">
+              <a:graphicData uri="http://schemas.openxmlformats.org/drawingml/2006/picture">
+                <pic:pic xmlns:pic="http://schemas.openxmlformats.org/drawingml/2006/picture">
+                  <pic:nvPicPr>
+                    <pic:cNvPr id="33" name="Picture 33" descr="Graphical user interface, application, website&#10;&#10;Description automatically generated"/>
+                    <pic:cNvPicPr/>
+                  </pic:nvPicPr>
+                  <pic:blipFill>
+                    <a:blip r:embed="rId18" cstate="print">
+                      <a:extLst>
+                        <a:ext uri="{28A0092B-C50C-407E-A947-70E740481C1C}">
+                          <a14:useLocalDpi xmlns:a14="http://schemas.microsoft.com/office/drawing/2010/main" val="0"/>
+                        </a:ext>
+                      </a:extLst>
+                    </a:blip>
+                    <a:stretch>
+                      <a:fillRect/>
+                    </a:stretch>
+                  </pic:blipFill>
+                  <pic:spPr>
+                    <a:xfrm>
+                      <a:off x="0" y="0"/>
+                      <a:ext cx="5400040" cy="3063240"/>
+                    </a:xfrm>
+                    <a:prstGeom prst="rect">
+                      <a:avLst/>
+                    </a:prstGeom>
+                  </pic:spPr>
+                </pic:pic>
+              </a:graphicData>
+            </a:graphic>
+          </wp:inline>
+        </w:drawing>
+      </w:r>
+    </w:p>
+    <w:p>
+      <w:pPr>
+        <w:ind w:firstLine="0"/>
+      </w:pPr>
+    </w:p>
+    <w:p>
+      <w:pPr>
+        <w:ind w:firstLine="0"/>
+      </w:pPr>
+      <w:r>
+        <w:br w:type="page"/>
+      </w:r>
+    </w:p>
+    <w:p>
+      <w:pPr>
+        <w:pStyle w:val="Heading3"/>
+        <w:numPr>
+          <w:ilvl w:val="3"/>
+          <w:numId w:val="8"/>
+        </w:numPr>
+        <w:rPr>
+          <w:rFonts w:eastAsia="Times New Roman" w:cs="Times New Roman"/>
+          <w:color w:val="000000" w:themeColor="text1"/>
+          <w:szCs w:val="24"/>
+        </w:rPr>
+      </w:pPr>
+      <w:bookmarkStart w:id="21" w:name="_Toc93868036"/>
+      <w:r>
+        <w:rPr>
+          <w:rFonts w:eastAsia="Times New Roman" w:cs="Times New Roman"/>
+          <w:color w:val="000000" w:themeColor="text1"/>
+          <w:szCs w:val="24"/>
+        </w:rPr>
+        <w:lastRenderedPageBreak/>
+        <w:t xml:space="preserve">Eliminação </w:t>
+      </w:r>
+      <w:r>
+        <w:rPr>
+          <w:rFonts w:eastAsia="Times New Roman" w:cs="Times New Roman"/>
+          <w:color w:val="000000" w:themeColor="text1"/>
+          <w:szCs w:val="24"/>
+        </w:rPr>
+        <w:t>d</w:t>
+      </w:r>
+      <w:r>
+        <w:rPr>
+          <w:rFonts w:eastAsia="Times New Roman" w:cs="Times New Roman"/>
+          <w:color w:val="000000" w:themeColor="text1"/>
+          <w:szCs w:val="24"/>
+        </w:rPr>
+        <w:t>e uma</w:t>
+      </w:r>
+      <w:r>
+        <w:rPr>
+          <w:rFonts w:eastAsia="Times New Roman" w:cs="Times New Roman"/>
+          <w:color w:val="000000" w:themeColor="text1"/>
+          <w:szCs w:val="24"/>
+        </w:rPr>
+        <w:t xml:space="preserve"> Conta</w:t>
+      </w:r>
+      <w:r>
+        <w:rPr>
+          <w:rFonts w:eastAsia="Times New Roman" w:cs="Times New Roman"/>
+          <w:color w:val="000000" w:themeColor="text1"/>
+          <w:szCs w:val="24"/>
+        </w:rPr>
+        <w:t xml:space="preserve"> de Jogador</w:t>
+      </w:r>
+      <w:bookmarkEnd w:id="21"/>
+    </w:p>
+    <w:p>
+      <w:pPr>
+        <w:ind w:firstLine="0"/>
+      </w:pPr>
+    </w:p>
+    <w:p>
+      <w:pPr>
+        <w:ind w:firstLine="0"/>
+      </w:pPr>
+      <w:r>
+        <w:rPr>
+          <w:noProof/>
+        </w:rPr>
+        <w:drawing>
+          <wp:inline distT="0" distB="0" distL="0" distR="0" wp14:anchorId="10B2A181" wp14:editId="4EB30F90">
+            <wp:extent cx="5400040" cy="3096895"/>
+            <wp:effectExtent l="0" t="0" r="0" b="1905"/>
+            <wp:docPr id="34" name="Picture 34" descr="Graphical user interface, application, website&#10;&#10;Description automatically generated"/>
+            <wp:cNvGraphicFramePr>
+              <a:graphicFrameLocks xmlns:a="http://schemas.openxmlformats.org/drawingml/2006/main" noChangeAspect="1"/>
+            </wp:cNvGraphicFramePr>
+            <a:graphic xmlns:a="http://schemas.openxmlformats.org/drawingml/2006/main">
+              <a:graphicData uri="http://schemas.openxmlformats.org/drawingml/2006/picture">
+                <pic:pic xmlns:pic="http://schemas.openxmlformats.org/drawingml/2006/picture">
+                  <pic:nvPicPr>
+                    <pic:cNvPr id="34" name="Picture 34" descr="Graphical user interface, application, website&#10;&#10;Description automatically generated"/>
+                    <pic:cNvPicPr/>
+                  </pic:nvPicPr>
+                  <pic:blipFill>
+                    <a:blip r:embed="rId19" cstate="print">
+                      <a:extLst>
+                        <a:ext uri="{28A0092B-C50C-407E-A947-70E740481C1C}">
+                          <a14:useLocalDpi xmlns:a14="http://schemas.microsoft.com/office/drawing/2010/main" val="0"/>
+                        </a:ext>
+                      </a:extLst>
+                    </a:blip>
+                    <a:stretch>
+                      <a:fillRect/>
+                    </a:stretch>
+                  </pic:blipFill>
+                  <pic:spPr>
+                    <a:xfrm>
+                      <a:off x="0" y="0"/>
+                      <a:ext cx="5400040" cy="3096895"/>
+                    </a:xfrm>
+                    <a:prstGeom prst="rect">
+                      <a:avLst/>
+                    </a:prstGeom>
+                  </pic:spPr>
+                </pic:pic>
+              </a:graphicData>
+            </a:graphic>
+          </wp:inline>
+        </w:drawing>
+      </w:r>
     </w:p>
     <w:sectPr>
       <w:type w:val="oddPage"/>
@@ -5240,6 +6002,66 @@
   </w:num>
   <w:num w:numId="6">
     <w:abstractNumId w:val="5"/>
+  </w:num>
+  <w:num w:numId="7">
+    <w:abstractNumId w:val="4"/>
+    <w:lvlOverride w:ilvl="0">
+      <w:startOverride w:val="1"/>
+    </w:lvlOverride>
+    <w:lvlOverride w:ilvl="1">
+      <w:startOverride w:val="1"/>
+    </w:lvlOverride>
+    <w:lvlOverride w:ilvl="2">
+      <w:startOverride w:val="1"/>
+    </w:lvlOverride>
+    <w:lvlOverride w:ilvl="3">
+      <w:startOverride w:val="1"/>
+    </w:lvlOverride>
+    <w:lvlOverride w:ilvl="4">
+      <w:startOverride w:val="1"/>
+    </w:lvlOverride>
+    <w:lvlOverride w:ilvl="5">
+      <w:startOverride w:val="1"/>
+    </w:lvlOverride>
+    <w:lvlOverride w:ilvl="6">
+      <w:startOverride w:val="1"/>
+    </w:lvlOverride>
+    <w:lvlOverride w:ilvl="7">
+      <w:startOverride w:val="1"/>
+    </w:lvlOverride>
+    <w:lvlOverride w:ilvl="8">
+      <w:startOverride w:val="1"/>
+    </w:lvlOverride>
+  </w:num>
+  <w:num w:numId="8">
+    <w:abstractNumId w:val="4"/>
+    <w:lvlOverride w:ilvl="0">
+      <w:startOverride w:val="1"/>
+    </w:lvlOverride>
+    <w:lvlOverride w:ilvl="1">
+      <w:startOverride w:val="1"/>
+    </w:lvlOverride>
+    <w:lvlOverride w:ilvl="2">
+      <w:startOverride w:val="1"/>
+    </w:lvlOverride>
+    <w:lvlOverride w:ilvl="3">
+      <w:startOverride w:val="1"/>
+    </w:lvlOverride>
+    <w:lvlOverride w:ilvl="4">
+      <w:startOverride w:val="1"/>
+    </w:lvlOverride>
+    <w:lvlOverride w:ilvl="5">
+      <w:startOverride w:val="1"/>
+    </w:lvlOverride>
+    <w:lvlOverride w:ilvl="6">
+      <w:startOverride w:val="1"/>
+    </w:lvlOverride>
+    <w:lvlOverride w:ilvl="7">
+      <w:startOverride w:val="1"/>
+    </w:lvlOverride>
+    <w:lvlOverride w:ilvl="8">
+      <w:startOverride w:val="1"/>
+    </w:lvlOverride>
   </w:num>
   <w:numIdMacAtCleanup w:val="1"/>
 </w:numbering>

</xml_diff>